<commit_message>
change code for start function on open this machine
</commit_message>
<xml_diff>
--- a/User required Subject (ControlPowerTimer).docx
+++ b/User required Subject (ControlPowerTimer).docx
@@ -3,237 +3,2750 @@
 <w:document xmlns:wpc="http://schemas.microsoft.com/office/word/2010/wordprocessingCanvas" xmlns:cx="http://schemas.microsoft.com/office/drawing/2014/chartex" xmlns:cx1="http://schemas.microsoft.com/office/drawing/2015/9/8/chartex" xmlns:cx2="http://schemas.microsoft.com/office/drawing/2015/10/21/chartex" xmlns:cx3="http://schemas.microsoft.com/office/drawing/2016/5/9/chartex" xmlns:cx4="http://schemas.microsoft.com/office/drawing/2016/5/10/chartex" xmlns:cx5="http://schemas.microsoft.com/office/drawing/2016/5/11/chartex" xmlns:cx6="http://schemas.microsoft.com/office/drawing/2016/5/12/chartex" xmlns:cx7="http://schemas.microsoft.com/office/drawing/2016/5/13/chartex" xmlns:cx8="http://schemas.microsoft.com/office/drawing/2016/5/14/chartex" xmlns:mc="http://schemas.openxmlformats.org/markup-compatibility/2006" xmlns:aink="http://schemas.microsoft.com/office/drawing/2016/ink" xmlns:am3d="http://schemas.microsoft.com/office/drawing/2017/model3d" xmlns:o="urn:schemas-microsoft-com:office:office" xmlns:oel="http://schemas.microsoft.com/office/2019/extlst" xmlns:r="http://schemas.openxmlformats.org/officeDocument/2006/relationships" xmlns:m="http://schemas.openxmlformats.org/officeDocument/2006/math" xmlns:v="urn:schemas-microsoft-com:vml" xmlns:wp14="http://schemas.microsoft.com/office/word/2010/wordprocessingDrawing" xmlns:wp="http://schemas.openxmlformats.org/drawingml/2006/wordprocessingDrawing" xmlns:w10="urn:schemas-microsoft-com:office:word" xmlns:w="http://schemas.openxmlformats.org/wordprocessingml/2006/main" xmlns:w14="http://schemas.microsoft.com/office/word/2010/wordml" xmlns:w15="http://schemas.microsoft.com/office/word/2012/wordml" xmlns:w16cex="http://schemas.microsoft.com/office/word/2018/wordml/cex" xmlns:w16cid="http://schemas.microsoft.com/office/word/2016/wordml/cid" xmlns:w16="http://schemas.microsoft.com/office/word/2018/wordml" xmlns:w16du="http://schemas.microsoft.com/office/word/2023/wordml/word16du" xmlns:w16sdtdh="http://schemas.microsoft.com/office/word/2020/wordml/sdtdatahash" xmlns:w16sdtfl="http://schemas.microsoft.com/office/word/2024/wordml/sdtformatlock" xmlns:w16se="http://schemas.microsoft.com/office/word/2015/wordml/symex" xmlns:wpg="http://schemas.microsoft.com/office/word/2010/wordprocessingGroup" xmlns:wpi="http://schemas.microsoft.com/office/word/2010/wordprocessingInk" xmlns:wne="http://schemas.microsoft.com/office/word/2006/wordml" xmlns:wps="http://schemas.microsoft.com/office/word/2010/wordprocessingShape" mc:Ignorable="w14 w15 w16se w16cid w16 w16cex w16sdtdh w16sdtfl w16du wp14">
   <w:body>
     <w:p>
-      <w:r>
+      <w:pPr>
+        <w:rPr>
+          <w:b/>
+          <w:bCs/>
+          <w:cs/>
+        </w:rPr>
+      </w:pPr>
+      <w:r>
+        <w:rPr>
+          <w:b/>
+          <w:bCs/>
+          <w:cs/>
+        </w:rPr>
+        <w:t>โครงงาน: การสร้างระบบควบคุม</w:t>
+      </w:r>
+      <w:r>
+        <w:rPr>
+          <w:rFonts w:hint="cs"/>
+          <w:b/>
+          <w:bCs/>
+          <w:cs/>
+        </w:rPr>
+        <w:t>การใช้พลังงานด้วยการตั้งเวลา</w:t>
+      </w:r>
+    </w:p>
+    <w:p>
+      <w:pPr>
+        <w:rPr>
+          <w:b/>
+          <w:bCs/>
+        </w:rPr>
+      </w:pPr>
+      <w:r>
+        <w:rPr>
+          <w:b/>
+          <w:bCs/>
+          <w:cs/>
+        </w:rPr>
+        <w:t>วัตถุประสงค์ของโครงงาน</w:t>
+      </w:r>
+    </w:p>
+    <w:p>
+      <w:pPr>
+        <w:numPr>
+          <w:ilvl w:val="0"/>
+          <w:numId w:val="1"/>
+        </w:numPr>
+      </w:pPr>
+      <w:r>
+        <w:rPr>
+          <w:cs/>
+        </w:rPr>
+        <w:t>เพื่อศึกษาและพัฒนาการใช้</w:t>
+      </w:r>
+      <w:proofErr w:type="spellStart"/>
+      <w:r>
+        <w:rPr>
+          <w:cs/>
+        </w:rPr>
+        <w:t>อะคริลิค</w:t>
+      </w:r>
+      <w:proofErr w:type="spellEnd"/>
+      <w:r>
+        <w:rPr>
+          <w:cs/>
+        </w:rPr>
+        <w:t>ในการสร้างโครงสร้างสำหรับระบบควบคุม</w:t>
+      </w:r>
+    </w:p>
+    <w:p>
+      <w:pPr>
+        <w:numPr>
+          <w:ilvl w:val="0"/>
+          <w:numId w:val="1"/>
+        </w:numPr>
+      </w:pPr>
+      <w:r>
+        <w:rPr>
+          <w:cs/>
+        </w:rPr>
+        <w:t xml:space="preserve">เพื่อเรียนรู้การใช้อุปกรณ์อิเล็กทรอนิกส์ เช่น </w:t>
+      </w:r>
+      <w:r>
+        <w:t xml:space="preserve">Arduino Uno R3 </w:t>
+      </w:r>
+      <w:r>
+        <w:rPr>
+          <w:cs/>
+        </w:rPr>
+        <w:t xml:space="preserve">และ </w:t>
+      </w:r>
+      <w:r>
+        <w:t xml:space="preserve">Relay </w:t>
+      </w:r>
+      <w:r>
+        <w:rPr>
+          <w:cs/>
+        </w:rPr>
+        <w:t>ในระบบควบคุม</w:t>
+      </w:r>
+    </w:p>
+    <w:p>
+      <w:pPr>
+        <w:numPr>
+          <w:ilvl w:val="0"/>
+          <w:numId w:val="1"/>
+        </w:numPr>
+      </w:pPr>
+      <w:r>
+        <w:rPr>
+          <w:cs/>
+        </w:rPr>
+        <w:t>เพื่อเพิ่มความชำนาญในกระบวนการผลิตและเขียนโปรแกรมควบคุมระบบไฟฟ้า</w:t>
+      </w:r>
+    </w:p>
+    <w:p>
+      <w:r>
+        <w:pict w14:anchorId="673B6816">
+          <v:rect id="_x0000_i1025" style="width:0;height:1.5pt" o:hralign="center" o:hrstd="t" o:hr="t" fillcolor="#a0a0a0" stroked="f"/>
+        </w:pict>
+      </w:r>
+    </w:p>
+    <w:p>
+      <w:pPr>
+        <w:rPr>
+          <w:b/>
+          <w:bCs/>
+        </w:rPr>
+      </w:pPr>
+      <w:r>
+        <w:rPr>
+          <w:b/>
+          <w:bCs/>
+          <w:cs/>
+        </w:rPr>
+        <w:t>ขั้นตอนการดำเนินงาน</w:t>
+      </w:r>
+    </w:p>
+    <w:p>
+      <w:pPr>
+        <w:rPr>
+          <w:rFonts w:hint="cs"/>
+          <w:b/>
+          <w:bCs/>
+          <w:cs/>
+        </w:rPr>
+      </w:pPr>
+      <w:r>
+        <w:rPr>
+          <w:b/>
+          <w:bCs/>
+        </w:rPr>
         <w:t xml:space="preserve">1. </w:t>
       </w:r>
       <w:r>
         <w:rPr>
-          <w:cs/>
-        </w:rPr>
-        <w:t>รูปขั้นตอนการทำเเต่ละขั้นตอน</w:t>
-      </w:r>
-      <w:r>
-        <w:t xml:space="preserve"> </w:t>
-      </w:r>
-    </w:p>
-    <w:p>
-      <w:r>
-        <w:t>2.</w:t>
-      </w:r>
-      <w:r>
-        <w:rPr>
-          <w:cs/>
-        </w:rPr>
-        <w:t xml:space="preserve">รูปภาพ </w:t>
-      </w:r>
-      <w:r>
-        <w:t xml:space="preserve">code </w:t>
-      </w:r>
-      <w:r>
-        <w:rPr>
+          <w:rFonts w:hint="cs"/>
+          <w:b/>
+          <w:bCs/>
+          <w:cs/>
+        </w:rPr>
+        <w:t>เจาะ</w:t>
+      </w:r>
+      <w:proofErr w:type="spellStart"/>
+      <w:r>
+        <w:rPr>
+          <w:rFonts w:hint="cs"/>
+          <w:b/>
+          <w:bCs/>
+          <w:cs/>
+        </w:rPr>
+        <w:t>อะคริลิค</w:t>
+      </w:r>
+      <w:proofErr w:type="spellEnd"/>
+    </w:p>
+    <w:p>
+      <w:pPr>
+        <w:pStyle w:val="ListParagraph"/>
+        <w:numPr>
+          <w:ilvl w:val="1"/>
+          <w:numId w:val="7"/>
+        </w:numPr>
+      </w:pPr>
+      <w:r>
+        <w:rPr>
+          <w:noProof/>
+        </w:rPr>
+        <w:drawing>
+          <wp:anchor distT="0" distB="0" distL="114300" distR="114300" simplePos="0" relativeHeight="251660288" behindDoc="0" locked="0" layoutInCell="1" allowOverlap="1" wp14:anchorId="1FA0E75D" wp14:editId="587ABF67">
+            <wp:simplePos x="0" y="0"/>
+            <wp:positionH relativeFrom="margin">
+              <wp:posOffset>-381000</wp:posOffset>
+            </wp:positionH>
+            <wp:positionV relativeFrom="margin">
+              <wp:posOffset>3771900</wp:posOffset>
+            </wp:positionV>
+            <wp:extent cx="2133600" cy="2842260"/>
+            <wp:effectExtent l="0" t="0" r="0" b="0"/>
+            <wp:wrapSquare wrapText="bothSides"/>
+            <wp:docPr id="180420513" name="Picture 3" descr="A drill on a box&#10;&#10;Description automatically generated"/>
+            <wp:cNvGraphicFramePr>
+              <a:graphicFrameLocks xmlns:a="http://schemas.openxmlformats.org/drawingml/2006/main" noChangeAspect="1"/>
+            </wp:cNvGraphicFramePr>
+            <a:graphic xmlns:a="http://schemas.openxmlformats.org/drawingml/2006/main">
+              <a:graphicData uri="http://schemas.openxmlformats.org/drawingml/2006/picture">
+                <pic:pic xmlns:pic="http://schemas.openxmlformats.org/drawingml/2006/picture">
+                  <pic:nvPicPr>
+                    <pic:cNvPr id="180420513" name="Picture 3" descr="A drill on a box&#10;&#10;Description automatically generated"/>
+                    <pic:cNvPicPr/>
+                  </pic:nvPicPr>
+                  <pic:blipFill>
+                    <a:blip r:embed="rId8" cstate="print">
+                      <a:extLst>
+                        <a:ext uri="{28A0092B-C50C-407E-A947-70E740481C1C}">
+                          <a14:useLocalDpi xmlns:a14="http://schemas.microsoft.com/office/drawing/2010/main" val="0"/>
+                        </a:ext>
+                      </a:extLst>
+                    </a:blip>
+                    <a:stretch>
+                      <a:fillRect/>
+                    </a:stretch>
+                  </pic:blipFill>
+                  <pic:spPr>
+                    <a:xfrm>
+                      <a:off x="0" y="0"/>
+                      <a:ext cx="2133600" cy="2842260"/>
+                    </a:xfrm>
+                    <a:prstGeom prst="rect">
+                      <a:avLst/>
+                    </a:prstGeom>
+                  </pic:spPr>
+                </pic:pic>
+              </a:graphicData>
+            </a:graphic>
+            <wp14:sizeRelH relativeFrom="margin">
+              <wp14:pctWidth>0</wp14:pctWidth>
+            </wp14:sizeRelH>
+            <wp14:sizeRelV relativeFrom="margin">
+              <wp14:pctHeight>0</wp14:pctHeight>
+            </wp14:sizeRelV>
+          </wp:anchor>
+        </w:drawing>
+      </w:r>
+      <w:r>
+        <w:rPr>
+          <w:noProof/>
+        </w:rPr>
+        <w:drawing>
+          <wp:anchor distT="0" distB="0" distL="114300" distR="114300" simplePos="0" relativeHeight="251658240" behindDoc="0" locked="0" layoutInCell="1" allowOverlap="1" wp14:anchorId="551EFAF4" wp14:editId="2F274F49">
+            <wp:simplePos x="0" y="0"/>
+            <wp:positionH relativeFrom="margin">
+              <wp:posOffset>1885950</wp:posOffset>
+            </wp:positionH>
+            <wp:positionV relativeFrom="margin">
+              <wp:posOffset>3771900</wp:posOffset>
+            </wp:positionV>
+            <wp:extent cx="2127250" cy="2836545"/>
+            <wp:effectExtent l="0" t="0" r="6350" b="1905"/>
+            <wp:wrapSquare wrapText="bothSides"/>
+            <wp:docPr id="151858029" name="Picture 1" descr="A hand holding a piece of cardboard next to a file&#10;&#10;Description automatically generated"/>
+            <wp:cNvGraphicFramePr>
+              <a:graphicFrameLocks xmlns:a="http://schemas.openxmlformats.org/drawingml/2006/main" noChangeAspect="1"/>
+            </wp:cNvGraphicFramePr>
+            <a:graphic xmlns:a="http://schemas.openxmlformats.org/drawingml/2006/main">
+              <a:graphicData uri="http://schemas.openxmlformats.org/drawingml/2006/picture">
+                <pic:pic xmlns:pic="http://schemas.openxmlformats.org/drawingml/2006/picture">
+                  <pic:nvPicPr>
+                    <pic:cNvPr id="151858029" name="Picture 1" descr="A hand holding a piece of cardboard next to a file&#10;&#10;Description automatically generated"/>
+                    <pic:cNvPicPr/>
+                  </pic:nvPicPr>
+                  <pic:blipFill>
+                    <a:blip r:embed="rId9" cstate="print">
+                      <a:extLst>
+                        <a:ext uri="{28A0092B-C50C-407E-A947-70E740481C1C}">
+                          <a14:useLocalDpi xmlns:a14="http://schemas.microsoft.com/office/drawing/2010/main" val="0"/>
+                        </a:ext>
+                      </a:extLst>
+                    </a:blip>
+                    <a:stretch>
+                      <a:fillRect/>
+                    </a:stretch>
+                  </pic:blipFill>
+                  <pic:spPr>
+                    <a:xfrm>
+                      <a:off x="0" y="0"/>
+                      <a:ext cx="2127250" cy="2836545"/>
+                    </a:xfrm>
+                    <a:prstGeom prst="rect">
+                      <a:avLst/>
+                    </a:prstGeom>
+                  </pic:spPr>
+                </pic:pic>
+              </a:graphicData>
+            </a:graphic>
+            <wp14:sizeRelH relativeFrom="margin">
+              <wp14:pctWidth>0</wp14:pctWidth>
+            </wp14:sizeRelH>
+            <wp14:sizeRelV relativeFrom="margin">
+              <wp14:pctHeight>0</wp14:pctHeight>
+            </wp14:sizeRelV>
+          </wp:anchor>
+        </w:drawing>
+      </w:r>
+      <w:r>
+        <w:rPr>
+          <w:noProof/>
+        </w:rPr>
+        <w:drawing>
+          <wp:anchor distT="0" distB="0" distL="114300" distR="114300" simplePos="0" relativeHeight="251659264" behindDoc="0" locked="0" layoutInCell="1" allowOverlap="1" wp14:anchorId="0178CA0E" wp14:editId="3176A1BB">
+            <wp:simplePos x="0" y="0"/>
+            <wp:positionH relativeFrom="margin">
+              <wp:posOffset>4133850</wp:posOffset>
+            </wp:positionH>
+            <wp:positionV relativeFrom="margin">
+              <wp:posOffset>3771900</wp:posOffset>
+            </wp:positionV>
+            <wp:extent cx="2324100" cy="2828290"/>
+            <wp:effectExtent l="0" t="0" r="0" b="0"/>
+            <wp:wrapSquare wrapText="bothSides"/>
+            <wp:docPr id="275124048" name="Picture 2" descr="A hand holding a switch&#10;&#10;Description automatically generated"/>
+            <wp:cNvGraphicFramePr>
+              <a:graphicFrameLocks xmlns:a="http://schemas.openxmlformats.org/drawingml/2006/main" noChangeAspect="1"/>
+            </wp:cNvGraphicFramePr>
+            <a:graphic xmlns:a="http://schemas.openxmlformats.org/drawingml/2006/main">
+              <a:graphicData uri="http://schemas.openxmlformats.org/drawingml/2006/picture">
+                <pic:pic xmlns:pic="http://schemas.openxmlformats.org/drawingml/2006/picture">
+                  <pic:nvPicPr>
+                    <pic:cNvPr id="275124048" name="Picture 2" descr="A hand holding a switch&#10;&#10;Description automatically generated"/>
+                    <pic:cNvPicPr/>
+                  </pic:nvPicPr>
+                  <pic:blipFill rotWithShape="1">
+                    <a:blip r:embed="rId10" cstate="print">
+                      <a:extLst>
+                        <a:ext uri="{28A0092B-C50C-407E-A947-70E740481C1C}">
+                          <a14:useLocalDpi xmlns:a14="http://schemas.microsoft.com/office/drawing/2010/main" val="0"/>
+                        </a:ext>
+                      </a:extLst>
+                    </a:blip>
+                    <a:srcRect r="450" b="9122"/>
+                    <a:stretch/>
+                  </pic:blipFill>
+                  <pic:spPr bwMode="auto">
+                    <a:xfrm>
+                      <a:off x="0" y="0"/>
+                      <a:ext cx="2324100" cy="2828290"/>
+                    </a:xfrm>
+                    <a:prstGeom prst="rect">
+                      <a:avLst/>
+                    </a:prstGeom>
+                    <a:ln>
+                      <a:noFill/>
+                    </a:ln>
+                    <a:extLst>
+                      <a:ext uri="{53640926-AAD7-44D8-BBD7-CCE9431645EC}">
+                        <a14:shadowObscured xmlns:a14="http://schemas.microsoft.com/office/drawing/2010/main"/>
+                      </a:ext>
+                    </a:extLst>
+                  </pic:spPr>
+                </pic:pic>
+              </a:graphicData>
+            </a:graphic>
+            <wp14:sizeRelH relativeFrom="margin">
+              <wp14:pctWidth>0</wp14:pctWidth>
+            </wp14:sizeRelH>
+            <wp14:sizeRelV relativeFrom="margin">
+              <wp14:pctHeight>0</wp14:pctHeight>
+            </wp14:sizeRelV>
+          </wp:anchor>
+        </w:drawing>
+      </w:r>
+      <w:r>
+        <w:rPr>
+          <w:cs/>
+        </w:rPr>
+        <w:t>วัดขนาดและตัดแผ่น</w:t>
+      </w:r>
+      <w:proofErr w:type="spellStart"/>
+      <w:r>
+        <w:rPr>
+          <w:cs/>
+        </w:rPr>
+        <w:t>อะคริลิ</w:t>
+      </w:r>
+      <w:proofErr w:type="spellEnd"/>
+      <w:r>
+        <w:rPr>
+          <w:cs/>
+        </w:rPr>
+        <w:t>คตามแบบที่ออกแบบไว้</w:t>
+      </w:r>
+      <w:r>
+        <w:rPr>
+          <w:rFonts w:hint="cs"/>
+          <w:cs/>
+        </w:rPr>
+        <w:t xml:space="preserve">ดังภาพนี้จะเป็นการตัด เพื่อเตรียมใส่ </w:t>
+      </w:r>
+      <w:r>
+        <w:t xml:space="preserve">switch </w:t>
+      </w:r>
+      <w:r>
+        <w:rPr>
+          <w:rFonts w:hint="cs"/>
+          <w:cs/>
+        </w:rPr>
+        <w:t xml:space="preserve">และ </w:t>
+      </w:r>
+      <w:r>
+        <w:t>Outlet</w:t>
+      </w:r>
+    </w:p>
+    <w:p/>
+    <w:p/>
+    <w:p/>
+    <w:p/>
+    <w:p/>
+    <w:p>
+      <w:pPr>
+        <w:pStyle w:val="ListParagraph"/>
+        <w:numPr>
+          <w:ilvl w:val="1"/>
+          <w:numId w:val="7"/>
+        </w:numPr>
+      </w:pPr>
+      <w:r>
+        <w:rPr>
+          <w:b/>
+          <w:bCs/>
+          <w:noProof/>
+          <w:lang w:val="th-TH"/>
+        </w:rPr>
+        <w:lastRenderedPageBreak/>
+        <w:drawing>
+          <wp:anchor distT="0" distB="0" distL="114300" distR="114300" simplePos="0" relativeHeight="251663360" behindDoc="0" locked="0" layoutInCell="1" allowOverlap="1" wp14:anchorId="75CFD64F" wp14:editId="401B6ECC">
+            <wp:simplePos x="0" y="0"/>
+            <wp:positionH relativeFrom="margin">
+              <wp:align>right</wp:align>
+            </wp:positionH>
+            <wp:positionV relativeFrom="margin">
+              <wp:posOffset>314325</wp:posOffset>
+            </wp:positionV>
+            <wp:extent cx="1876425" cy="2501900"/>
+            <wp:effectExtent l="0" t="0" r="9525" b="0"/>
+            <wp:wrapSquare wrapText="bothSides"/>
+            <wp:docPr id="1599950937" name="Picture 4" descr="A close-up of a drill on a blue vise&#10;&#10;Description automatically generated"/>
+            <wp:cNvGraphicFramePr>
+              <a:graphicFrameLocks xmlns:a="http://schemas.openxmlformats.org/drawingml/2006/main" noChangeAspect="1"/>
+            </wp:cNvGraphicFramePr>
+            <a:graphic xmlns:a="http://schemas.openxmlformats.org/drawingml/2006/main">
+              <a:graphicData uri="http://schemas.openxmlformats.org/drawingml/2006/picture">
+                <pic:pic xmlns:pic="http://schemas.openxmlformats.org/drawingml/2006/picture">
+                  <pic:nvPicPr>
+                    <pic:cNvPr id="1599950937" name="Picture 4" descr="A close-up of a drill on a blue vise&#10;&#10;Description automatically generated"/>
+                    <pic:cNvPicPr/>
+                  </pic:nvPicPr>
+                  <pic:blipFill>
+                    <a:blip r:embed="rId11" cstate="print">
+                      <a:extLst>
+                        <a:ext uri="{28A0092B-C50C-407E-A947-70E740481C1C}">
+                          <a14:useLocalDpi xmlns:a14="http://schemas.microsoft.com/office/drawing/2010/main" val="0"/>
+                        </a:ext>
+                      </a:extLst>
+                    </a:blip>
+                    <a:stretch>
+                      <a:fillRect/>
+                    </a:stretch>
+                  </pic:blipFill>
+                  <pic:spPr>
+                    <a:xfrm>
+                      <a:off x="0" y="0"/>
+                      <a:ext cx="1876425" cy="2501900"/>
+                    </a:xfrm>
+                    <a:prstGeom prst="rect">
+                      <a:avLst/>
+                    </a:prstGeom>
+                  </pic:spPr>
+                </pic:pic>
+              </a:graphicData>
+            </a:graphic>
+            <wp14:sizeRelH relativeFrom="margin">
+              <wp14:pctWidth>0</wp14:pctWidth>
+            </wp14:sizeRelH>
+            <wp14:sizeRelV relativeFrom="margin">
+              <wp14:pctHeight>0</wp14:pctHeight>
+            </wp14:sizeRelV>
+          </wp:anchor>
+        </w:drawing>
+      </w:r>
+      <w:r>
+        <w:rPr>
+          <w:b/>
+          <w:bCs/>
+          <w:noProof/>
+          <w:lang w:val="th-TH"/>
+        </w:rPr>
+        <w:drawing>
+          <wp:anchor distT="0" distB="0" distL="114300" distR="114300" simplePos="0" relativeHeight="251662336" behindDoc="0" locked="0" layoutInCell="1" allowOverlap="1" wp14:anchorId="38C29078" wp14:editId="24432CD3">
+            <wp:simplePos x="0" y="0"/>
+            <wp:positionH relativeFrom="margin">
+              <wp:posOffset>2038350</wp:posOffset>
+            </wp:positionH>
+            <wp:positionV relativeFrom="margin">
+              <wp:posOffset>323850</wp:posOffset>
+            </wp:positionV>
+            <wp:extent cx="1885950" cy="2514600"/>
+            <wp:effectExtent l="0" t="0" r="0" b="0"/>
+            <wp:wrapSquare wrapText="bothSides"/>
+            <wp:docPr id="431476469" name="Picture 5" descr="A blue and brown metal vice&#10;&#10;Description automatically generated"/>
+            <wp:cNvGraphicFramePr>
+              <a:graphicFrameLocks xmlns:a="http://schemas.openxmlformats.org/drawingml/2006/main" noChangeAspect="1"/>
+            </wp:cNvGraphicFramePr>
+            <a:graphic xmlns:a="http://schemas.openxmlformats.org/drawingml/2006/main">
+              <a:graphicData uri="http://schemas.openxmlformats.org/drawingml/2006/picture">
+                <pic:pic xmlns:pic="http://schemas.openxmlformats.org/drawingml/2006/picture">
+                  <pic:nvPicPr>
+                    <pic:cNvPr id="431476469" name="Picture 5" descr="A blue and brown metal vice&#10;&#10;Description automatically generated"/>
+                    <pic:cNvPicPr/>
+                  </pic:nvPicPr>
+                  <pic:blipFill>
+                    <a:blip r:embed="rId12" cstate="print">
+                      <a:extLst>
+                        <a:ext uri="{28A0092B-C50C-407E-A947-70E740481C1C}">
+                          <a14:useLocalDpi xmlns:a14="http://schemas.microsoft.com/office/drawing/2010/main" val="0"/>
+                        </a:ext>
+                      </a:extLst>
+                    </a:blip>
+                    <a:stretch>
+                      <a:fillRect/>
+                    </a:stretch>
+                  </pic:blipFill>
+                  <pic:spPr>
+                    <a:xfrm>
+                      <a:off x="0" y="0"/>
+                      <a:ext cx="1885950" cy="2514600"/>
+                    </a:xfrm>
+                    <a:prstGeom prst="rect">
+                      <a:avLst/>
+                    </a:prstGeom>
+                  </pic:spPr>
+                </pic:pic>
+              </a:graphicData>
+            </a:graphic>
+            <wp14:sizeRelH relativeFrom="margin">
+              <wp14:pctWidth>0</wp14:pctWidth>
+            </wp14:sizeRelH>
+            <wp14:sizeRelV relativeFrom="margin">
+              <wp14:pctHeight>0</wp14:pctHeight>
+            </wp14:sizeRelV>
+          </wp:anchor>
+        </w:drawing>
+      </w:r>
+      <w:r>
+        <w:rPr>
+          <w:b/>
+          <w:bCs/>
+          <w:noProof/>
+          <w:lang w:val="th-TH"/>
+        </w:rPr>
+        <w:drawing>
+          <wp:anchor distT="0" distB="0" distL="114300" distR="114300" simplePos="0" relativeHeight="251661312" behindDoc="0" locked="0" layoutInCell="1" allowOverlap="1" wp14:anchorId="08206B07" wp14:editId="628505FA">
+            <wp:simplePos x="0" y="0"/>
+            <wp:positionH relativeFrom="rightMargin">
+              <wp:posOffset>-5924550</wp:posOffset>
+            </wp:positionH>
+            <wp:positionV relativeFrom="margin">
+              <wp:posOffset>314325</wp:posOffset>
+            </wp:positionV>
+            <wp:extent cx="1907540" cy="2543175"/>
+            <wp:effectExtent l="0" t="0" r="0" b="9525"/>
+            <wp:wrapSquare wrapText="bothSides"/>
+            <wp:docPr id="78798970" name="Picture 6" descr="A hand holding a pen to a small square object&#10;&#10;Description automatically generated"/>
+            <wp:cNvGraphicFramePr>
+              <a:graphicFrameLocks xmlns:a="http://schemas.openxmlformats.org/drawingml/2006/main" noChangeAspect="1"/>
+            </wp:cNvGraphicFramePr>
+            <a:graphic xmlns:a="http://schemas.openxmlformats.org/drawingml/2006/main">
+              <a:graphicData uri="http://schemas.openxmlformats.org/drawingml/2006/picture">
+                <pic:pic xmlns:pic="http://schemas.openxmlformats.org/drawingml/2006/picture">
+                  <pic:nvPicPr>
+                    <pic:cNvPr id="78798970" name="Picture 6" descr="A hand holding a pen to a small square object&#10;&#10;Description automatically generated"/>
+                    <pic:cNvPicPr/>
+                  </pic:nvPicPr>
+                  <pic:blipFill>
+                    <a:blip r:embed="rId13" cstate="print">
+                      <a:extLst>
+                        <a:ext uri="{28A0092B-C50C-407E-A947-70E740481C1C}">
+                          <a14:useLocalDpi xmlns:a14="http://schemas.microsoft.com/office/drawing/2010/main" val="0"/>
+                        </a:ext>
+                      </a:extLst>
+                    </a:blip>
+                    <a:stretch>
+                      <a:fillRect/>
+                    </a:stretch>
+                  </pic:blipFill>
+                  <pic:spPr>
+                    <a:xfrm flipH="1">
+                      <a:off x="0" y="0"/>
+                      <a:ext cx="1907540" cy="2543175"/>
+                    </a:xfrm>
+                    <a:prstGeom prst="rect">
+                      <a:avLst/>
+                    </a:prstGeom>
+                  </pic:spPr>
+                </pic:pic>
+              </a:graphicData>
+            </a:graphic>
+            <wp14:sizeRelH relativeFrom="margin">
+              <wp14:pctWidth>0</wp14:pctWidth>
+            </wp14:sizeRelH>
+            <wp14:sizeRelV relativeFrom="margin">
+              <wp14:pctHeight>0</wp14:pctHeight>
+            </wp14:sizeRelV>
+          </wp:anchor>
+        </w:drawing>
+      </w:r>
+      <w:r>
+        <w:rPr>
+          <w:rFonts w:hint="cs"/>
+          <w:cs/>
+        </w:rPr>
+        <w:t>ทำการแต้มปากกาเพื่อเตรียมเจาะรูและทำการเตรียมเกลียวเพื่อใส่</w:t>
+      </w:r>
+      <w:proofErr w:type="spellStart"/>
+      <w:r>
+        <w:rPr>
+          <w:rFonts w:hint="cs"/>
+          <w:cs/>
+        </w:rPr>
+        <w:t>น๊อต</w:t>
+      </w:r>
+      <w:proofErr w:type="spellEnd"/>
+      <w:r>
+        <w:rPr>
+          <w:rFonts w:hint="cs"/>
+          <w:cs/>
+        </w:rPr>
+        <w:t>ที่ฝา</w:t>
+      </w:r>
+    </w:p>
+    <w:p>
+      <w:pPr>
+        <w:pStyle w:val="ListParagraph"/>
+        <w:ind w:left="1440"/>
+      </w:pPr>
+    </w:p>
+    <w:p>
+      <w:pPr>
+        <w:rPr>
+          <w:rFonts w:hint="cs"/>
+          <w:b/>
+          <w:bCs/>
+          <w:cs/>
+        </w:rPr>
+      </w:pPr>
+      <w:r>
+        <w:rPr>
+          <w:b/>
+          <w:bCs/>
+        </w:rPr>
+        <w:t xml:space="preserve">2. </w:t>
+      </w:r>
+      <w:r>
+        <w:rPr>
+          <w:rFonts w:hint="cs"/>
+          <w:b/>
+          <w:bCs/>
+          <w:cs/>
+        </w:rPr>
+        <w:t>ติดตั้งอุปกรณ์ลงกล่อง</w:t>
+      </w:r>
+    </w:p>
+    <w:p>
+      <w:pPr>
+        <w:pStyle w:val="ListParagraph"/>
+        <w:numPr>
+          <w:ilvl w:val="1"/>
+          <w:numId w:val="8"/>
+        </w:numPr>
+      </w:pPr>
+      <w:r>
+        <w:rPr>
+          <w:rFonts w:hint="cs"/>
+          <w:noProof/>
+        </w:rPr>
+        <w:drawing>
+          <wp:anchor distT="0" distB="0" distL="114300" distR="114300" simplePos="0" relativeHeight="251664384" behindDoc="0" locked="0" layoutInCell="1" allowOverlap="1" wp14:anchorId="7608DFB6" wp14:editId="38244558">
+            <wp:simplePos x="0" y="0"/>
+            <wp:positionH relativeFrom="page">
+              <wp:posOffset>1352550</wp:posOffset>
+            </wp:positionH>
+            <wp:positionV relativeFrom="margin">
+              <wp:posOffset>3848100</wp:posOffset>
+            </wp:positionV>
+            <wp:extent cx="2981325" cy="3973830"/>
+            <wp:effectExtent l="0" t="0" r="9525" b="7620"/>
+            <wp:wrapSquare wrapText="bothSides"/>
+            <wp:docPr id="1538255158" name="Picture 8" descr="A person holding a small electronic device&#10;&#10;Description automatically generated"/>
+            <wp:cNvGraphicFramePr>
+              <a:graphicFrameLocks xmlns:a="http://schemas.openxmlformats.org/drawingml/2006/main" noChangeAspect="1"/>
+            </wp:cNvGraphicFramePr>
+            <a:graphic xmlns:a="http://schemas.openxmlformats.org/drawingml/2006/main">
+              <a:graphicData uri="http://schemas.openxmlformats.org/drawingml/2006/picture">
+                <pic:pic xmlns:pic="http://schemas.openxmlformats.org/drawingml/2006/picture">
+                  <pic:nvPicPr>
+                    <pic:cNvPr id="1538255158" name="Picture 8" descr="A person holding a small electronic device&#10;&#10;Description automatically generated"/>
+                    <pic:cNvPicPr/>
+                  </pic:nvPicPr>
+                  <pic:blipFill>
+                    <a:blip r:embed="rId14" cstate="print">
+                      <a:extLst>
+                        <a:ext uri="{28A0092B-C50C-407E-A947-70E740481C1C}">
+                          <a14:useLocalDpi xmlns:a14="http://schemas.microsoft.com/office/drawing/2010/main" val="0"/>
+                        </a:ext>
+                      </a:extLst>
+                    </a:blip>
+                    <a:stretch>
+                      <a:fillRect/>
+                    </a:stretch>
+                  </pic:blipFill>
+                  <pic:spPr>
+                    <a:xfrm>
+                      <a:off x="0" y="0"/>
+                      <a:ext cx="2981325" cy="3973830"/>
+                    </a:xfrm>
+                    <a:prstGeom prst="rect">
+                      <a:avLst/>
+                    </a:prstGeom>
+                  </pic:spPr>
+                </pic:pic>
+              </a:graphicData>
+            </a:graphic>
+            <wp14:sizeRelH relativeFrom="margin">
+              <wp14:pctWidth>0</wp14:pctWidth>
+            </wp14:sizeRelH>
+            <wp14:sizeRelV relativeFrom="margin">
+              <wp14:pctHeight>0</wp14:pctHeight>
+            </wp14:sizeRelV>
+          </wp:anchor>
+        </w:drawing>
+      </w:r>
+      <w:r>
+        <w:t xml:space="preserve">) </w:t>
+      </w:r>
+      <w:r>
+        <w:rPr>
+          <w:rFonts w:hint="cs"/>
+          <w:cs/>
+        </w:rPr>
+        <w:t>ทำการติดตั้งอุปกรณ์ลงบนแผ่น</w:t>
+      </w:r>
+      <w:proofErr w:type="spellStart"/>
+      <w:r>
+        <w:rPr>
+          <w:rFonts w:hint="cs"/>
+          <w:cs/>
+        </w:rPr>
+        <w:t>อะคริลิค</w:t>
+      </w:r>
+      <w:proofErr w:type="spellEnd"/>
+      <w:r>
+        <w:rPr>
+          <w:rFonts w:hint="cs"/>
+          <w:cs/>
+        </w:rPr>
+        <w:t xml:space="preserve"> และ ทำการติดกาวร้อน</w:t>
+      </w:r>
+    </w:p>
+    <w:p>
+      <w:pPr>
+        <w:pStyle w:val="ListParagraph"/>
+        <w:ind w:left="1080"/>
+      </w:pPr>
+    </w:p>
+    <w:p>
+      <w:pPr>
+        <w:pStyle w:val="ListParagraph"/>
+        <w:ind w:left="1080"/>
+      </w:pPr>
+    </w:p>
+    <w:p>
+      <w:pPr>
+        <w:pStyle w:val="ListParagraph"/>
+        <w:ind w:left="1080"/>
+      </w:pPr>
+    </w:p>
+    <w:p>
+      <w:pPr>
+        <w:pStyle w:val="ListParagraph"/>
+        <w:ind w:left="1080"/>
+      </w:pPr>
+    </w:p>
+    <w:p>
+      <w:pPr>
+        <w:pStyle w:val="ListParagraph"/>
+        <w:ind w:left="1080"/>
+      </w:pPr>
+    </w:p>
+    <w:p>
+      <w:pPr>
+        <w:pStyle w:val="ListParagraph"/>
+        <w:ind w:left="1080"/>
+      </w:pPr>
+    </w:p>
+    <w:p>
+      <w:pPr>
+        <w:pStyle w:val="ListParagraph"/>
+        <w:ind w:left="1080"/>
+      </w:pPr>
+    </w:p>
+    <w:p>
+      <w:pPr>
+        <w:pStyle w:val="ListParagraph"/>
+        <w:ind w:left="1080"/>
+      </w:pPr>
+    </w:p>
+    <w:p>
+      <w:pPr>
+        <w:pStyle w:val="ListParagraph"/>
+        <w:ind w:left="1080"/>
+      </w:pPr>
+    </w:p>
+    <w:p>
+      <w:pPr>
+        <w:pStyle w:val="ListParagraph"/>
+        <w:ind w:left="1080"/>
+      </w:pPr>
+    </w:p>
+    <w:p>
+      <w:pPr>
+        <w:pStyle w:val="ListParagraph"/>
+        <w:ind w:left="1080"/>
+      </w:pPr>
+    </w:p>
+    <w:p>
+      <w:pPr>
+        <w:pStyle w:val="ListParagraph"/>
+        <w:ind w:left="1080"/>
+      </w:pPr>
+    </w:p>
+    <w:p>
+      <w:pPr>
+        <w:pStyle w:val="ListParagraph"/>
+        <w:ind w:left="1080"/>
+      </w:pPr>
+    </w:p>
+    <w:p>
+      <w:pPr>
+        <w:pStyle w:val="ListParagraph"/>
+        <w:ind w:left="1080"/>
+      </w:pPr>
+    </w:p>
+    <w:p>
+      <w:pPr>
+        <w:pStyle w:val="ListParagraph"/>
+        <w:ind w:left="1080"/>
+      </w:pPr>
+    </w:p>
+    <w:p>
+      <w:pPr>
+        <w:pStyle w:val="ListParagraph"/>
+        <w:ind w:left="1080"/>
+      </w:pPr>
+    </w:p>
+    <w:p>
+      <w:pPr>
+        <w:pStyle w:val="ListParagraph"/>
+        <w:ind w:left="1080"/>
+      </w:pPr>
+    </w:p>
+    <w:p>
+      <w:pPr>
+        <w:pStyle w:val="ListParagraph"/>
+        <w:ind w:left="1080"/>
+      </w:pPr>
+    </w:p>
+    <w:p>
+      <w:pPr>
+        <w:pStyle w:val="ListParagraph"/>
+        <w:ind w:left="1080"/>
+      </w:pPr>
+    </w:p>
+    <w:p>
+      <w:pPr>
+        <w:pStyle w:val="ListParagraph"/>
+        <w:ind w:left="1080"/>
+        <w:rPr>
+          <w:rFonts w:hint="cs"/>
+        </w:rPr>
+      </w:pPr>
+    </w:p>
+    <w:p>
+      <w:pPr>
+        <w:pStyle w:val="ListParagraph"/>
+        <w:numPr>
+          <w:ilvl w:val="1"/>
+          <w:numId w:val="8"/>
+        </w:numPr>
+      </w:pPr>
+      <w:r>
+        <w:rPr>
+          <w:rFonts w:hint="cs"/>
+          <w:noProof/>
+        </w:rPr>
+        <w:lastRenderedPageBreak/>
+        <w:drawing>
+          <wp:anchor distT="0" distB="0" distL="114300" distR="114300" simplePos="0" relativeHeight="251669504" behindDoc="0" locked="0" layoutInCell="1" allowOverlap="1" wp14:anchorId="754F99DE" wp14:editId="444CB602">
+            <wp:simplePos x="0" y="0"/>
+            <wp:positionH relativeFrom="margin">
+              <wp:posOffset>628650</wp:posOffset>
+            </wp:positionH>
+            <wp:positionV relativeFrom="margin">
+              <wp:posOffset>333375</wp:posOffset>
+            </wp:positionV>
+            <wp:extent cx="1704975" cy="2272665"/>
+            <wp:effectExtent l="0" t="0" r="9525" b="0"/>
+            <wp:wrapSquare wrapText="bothSides"/>
+            <wp:docPr id="25388877" name="Picture 14" descr="A hand holding a rectangular piece of cardboard&#10;&#10;Description automatically generated"/>
+            <wp:cNvGraphicFramePr>
+              <a:graphicFrameLocks xmlns:a="http://schemas.openxmlformats.org/drawingml/2006/main" noChangeAspect="1"/>
+            </wp:cNvGraphicFramePr>
+            <a:graphic xmlns:a="http://schemas.openxmlformats.org/drawingml/2006/main">
+              <a:graphicData uri="http://schemas.openxmlformats.org/drawingml/2006/picture">
+                <pic:pic xmlns:pic="http://schemas.openxmlformats.org/drawingml/2006/picture">
+                  <pic:nvPicPr>
+                    <pic:cNvPr id="25388877" name="Picture 14" descr="A hand holding a rectangular piece of cardboard&#10;&#10;Description automatically generated"/>
+                    <pic:cNvPicPr/>
+                  </pic:nvPicPr>
+                  <pic:blipFill>
+                    <a:blip r:embed="rId15" cstate="print">
+                      <a:extLst>
+                        <a:ext uri="{28A0092B-C50C-407E-A947-70E740481C1C}">
+                          <a14:useLocalDpi xmlns:a14="http://schemas.microsoft.com/office/drawing/2010/main" val="0"/>
+                        </a:ext>
+                      </a:extLst>
+                    </a:blip>
+                    <a:stretch>
+                      <a:fillRect/>
+                    </a:stretch>
+                  </pic:blipFill>
+                  <pic:spPr>
+                    <a:xfrm>
+                      <a:off x="0" y="0"/>
+                      <a:ext cx="1704975" cy="2272665"/>
+                    </a:xfrm>
+                    <a:prstGeom prst="rect">
+                      <a:avLst/>
+                    </a:prstGeom>
+                  </pic:spPr>
+                </pic:pic>
+              </a:graphicData>
+            </a:graphic>
+            <wp14:sizeRelH relativeFrom="margin">
+              <wp14:pctWidth>0</wp14:pctWidth>
+            </wp14:sizeRelH>
+            <wp14:sizeRelV relativeFrom="margin">
+              <wp14:pctHeight>0</wp14:pctHeight>
+            </wp14:sizeRelV>
+          </wp:anchor>
+        </w:drawing>
+      </w:r>
+      <w:r>
+        <w:t xml:space="preserve">) </w:t>
+      </w:r>
+      <w:r>
+        <w:rPr>
+          <w:rFonts w:hint="cs"/>
+          <w:cs/>
+        </w:rPr>
+        <w:t>ทำการติดตั้งอุปกรณ์ที่ทำการเจาะรูไว้ตั้งแต่แรก</w:t>
+      </w:r>
+    </w:p>
+    <w:p>
+      <w:pPr>
+        <w:pStyle w:val="ListParagraph"/>
+        <w:ind w:left="1080"/>
+        <w:rPr>
+          <w:rFonts w:hint="cs"/>
+        </w:rPr>
+      </w:pPr>
+      <w:r>
+        <w:rPr>
+          <w:rFonts w:hint="cs"/>
+          <w:noProof/>
+        </w:rPr>
+        <w:drawing>
+          <wp:anchor distT="0" distB="0" distL="114300" distR="114300" simplePos="0" relativeHeight="251670528" behindDoc="0" locked="0" layoutInCell="1" allowOverlap="1" wp14:anchorId="26705920" wp14:editId="23DF51ED">
+            <wp:simplePos x="0" y="0"/>
+            <wp:positionH relativeFrom="margin">
+              <wp:posOffset>2514600</wp:posOffset>
+            </wp:positionH>
+            <wp:positionV relativeFrom="margin">
+              <wp:posOffset>352425</wp:posOffset>
+            </wp:positionV>
+            <wp:extent cx="1714500" cy="2286000"/>
+            <wp:effectExtent l="0" t="0" r="0" b="0"/>
+            <wp:wrapSquare wrapText="bothSides"/>
+            <wp:docPr id="1506134989" name="Picture 13" descr="A person holding a piece of cardboard&#10;&#10;Description automatically generated"/>
+            <wp:cNvGraphicFramePr>
+              <a:graphicFrameLocks xmlns:a="http://schemas.openxmlformats.org/drawingml/2006/main" noChangeAspect="1"/>
+            </wp:cNvGraphicFramePr>
+            <a:graphic xmlns:a="http://schemas.openxmlformats.org/drawingml/2006/main">
+              <a:graphicData uri="http://schemas.openxmlformats.org/drawingml/2006/picture">
+                <pic:pic xmlns:pic="http://schemas.openxmlformats.org/drawingml/2006/picture">
+                  <pic:nvPicPr>
+                    <pic:cNvPr id="1506134989" name="Picture 13" descr="A person holding a piece of cardboard&#10;&#10;Description automatically generated"/>
+                    <pic:cNvPicPr/>
+                  </pic:nvPicPr>
+                  <pic:blipFill>
+                    <a:blip r:embed="rId16" cstate="print">
+                      <a:extLst>
+                        <a:ext uri="{28A0092B-C50C-407E-A947-70E740481C1C}">
+                          <a14:useLocalDpi xmlns:a14="http://schemas.microsoft.com/office/drawing/2010/main" val="0"/>
+                        </a:ext>
+                      </a:extLst>
+                    </a:blip>
+                    <a:stretch>
+                      <a:fillRect/>
+                    </a:stretch>
+                  </pic:blipFill>
+                  <pic:spPr>
+                    <a:xfrm>
+                      <a:off x="0" y="0"/>
+                      <a:ext cx="1714500" cy="2286000"/>
+                    </a:xfrm>
+                    <a:prstGeom prst="rect">
+                      <a:avLst/>
+                    </a:prstGeom>
+                  </pic:spPr>
+                </pic:pic>
+              </a:graphicData>
+            </a:graphic>
+            <wp14:sizeRelH relativeFrom="margin">
+              <wp14:pctWidth>0</wp14:pctWidth>
+            </wp14:sizeRelH>
+            <wp14:sizeRelV relativeFrom="margin">
+              <wp14:pctHeight>0</wp14:pctHeight>
+            </wp14:sizeRelV>
+          </wp:anchor>
+        </w:drawing>
+      </w:r>
+      <w:r>
+        <w:rPr>
+          <w:rFonts w:hint="cs"/>
+          <w:noProof/>
+        </w:rPr>
+        <w:drawing>
+          <wp:anchor distT="0" distB="0" distL="114300" distR="114300" simplePos="0" relativeHeight="251671552" behindDoc="0" locked="0" layoutInCell="1" allowOverlap="1" wp14:anchorId="6A3022C0" wp14:editId="29008715">
+            <wp:simplePos x="0" y="0"/>
+            <wp:positionH relativeFrom="margin">
+              <wp:posOffset>4267200</wp:posOffset>
+            </wp:positionH>
+            <wp:positionV relativeFrom="margin">
+              <wp:posOffset>352425</wp:posOffset>
+            </wp:positionV>
+            <wp:extent cx="1714500" cy="2286000"/>
+            <wp:effectExtent l="0" t="0" r="0" b="0"/>
+            <wp:wrapSquare wrapText="bothSides"/>
+            <wp:docPr id="1853059835" name="Picture 15" descr="A black and gold outlet on a white surface&#10;&#10;Description automatically generated"/>
+            <wp:cNvGraphicFramePr>
+              <a:graphicFrameLocks xmlns:a="http://schemas.openxmlformats.org/drawingml/2006/main" noChangeAspect="1"/>
+            </wp:cNvGraphicFramePr>
+            <a:graphic xmlns:a="http://schemas.openxmlformats.org/drawingml/2006/main">
+              <a:graphicData uri="http://schemas.openxmlformats.org/drawingml/2006/picture">
+                <pic:pic xmlns:pic="http://schemas.openxmlformats.org/drawingml/2006/picture">
+                  <pic:nvPicPr>
+                    <pic:cNvPr id="1853059835" name="Picture 15" descr="A black and gold outlet on a white surface&#10;&#10;Description automatically generated"/>
+                    <pic:cNvPicPr/>
+                  </pic:nvPicPr>
+                  <pic:blipFill>
+                    <a:blip r:embed="rId17" cstate="print">
+                      <a:extLst>
+                        <a:ext uri="{28A0092B-C50C-407E-A947-70E740481C1C}">
+                          <a14:useLocalDpi xmlns:a14="http://schemas.microsoft.com/office/drawing/2010/main" val="0"/>
+                        </a:ext>
+                      </a:extLst>
+                    </a:blip>
+                    <a:stretch>
+                      <a:fillRect/>
+                    </a:stretch>
+                  </pic:blipFill>
+                  <pic:spPr>
+                    <a:xfrm>
+                      <a:off x="0" y="0"/>
+                      <a:ext cx="1714500" cy="2286000"/>
+                    </a:xfrm>
+                    <a:prstGeom prst="rect">
+                      <a:avLst/>
+                    </a:prstGeom>
+                  </pic:spPr>
+                </pic:pic>
+              </a:graphicData>
+            </a:graphic>
+            <wp14:sizeRelH relativeFrom="margin">
+              <wp14:pctWidth>0</wp14:pctWidth>
+            </wp14:sizeRelH>
+            <wp14:sizeRelV relativeFrom="margin">
+              <wp14:pctHeight>0</wp14:pctHeight>
+            </wp14:sizeRelV>
+          </wp:anchor>
+        </w:drawing>
+      </w:r>
+    </w:p>
+    <w:p>
+      <w:pPr>
+        <w:pStyle w:val="ListParagraph"/>
+        <w:ind w:left="1080"/>
+        <w:rPr>
+          <w:rFonts w:hint="cs"/>
+        </w:rPr>
+      </w:pPr>
+    </w:p>
+    <w:p>
+      <w:pPr>
+        <w:pStyle w:val="ListParagraph"/>
+        <w:numPr>
+          <w:ilvl w:val="1"/>
+          <w:numId w:val="8"/>
+        </w:numPr>
+      </w:pPr>
+      <w:r>
+        <w:rPr>
+          <w:rFonts w:hint="cs"/>
+          <w:noProof/>
+        </w:rPr>
+        <w:drawing>
+          <wp:anchor distT="0" distB="0" distL="114300" distR="114300" simplePos="0" relativeHeight="251667456" behindDoc="0" locked="0" layoutInCell="1" allowOverlap="1" wp14:anchorId="731782C4" wp14:editId="3CFF2947">
+            <wp:simplePos x="0" y="0"/>
+            <wp:positionH relativeFrom="margin">
+              <wp:posOffset>4076700</wp:posOffset>
+            </wp:positionH>
+            <wp:positionV relativeFrom="margin">
+              <wp:posOffset>3514725</wp:posOffset>
+            </wp:positionV>
+            <wp:extent cx="2056765" cy="2743200"/>
+            <wp:effectExtent l="0" t="0" r="635" b="0"/>
+            <wp:wrapSquare wrapText="bothSides"/>
+            <wp:docPr id="1652760666" name="Picture 11" descr="A hand holding a pliers to a circuit board&#10;&#10;Description automatically generated"/>
+            <wp:cNvGraphicFramePr>
+              <a:graphicFrameLocks xmlns:a="http://schemas.openxmlformats.org/drawingml/2006/main" noChangeAspect="1"/>
+            </wp:cNvGraphicFramePr>
+            <a:graphic xmlns:a="http://schemas.openxmlformats.org/drawingml/2006/main">
+              <a:graphicData uri="http://schemas.openxmlformats.org/drawingml/2006/picture">
+                <pic:pic xmlns:pic="http://schemas.openxmlformats.org/drawingml/2006/picture">
+                  <pic:nvPicPr>
+                    <pic:cNvPr id="1652760666" name="Picture 11" descr="A hand holding a pliers to a circuit board&#10;&#10;Description automatically generated"/>
+                    <pic:cNvPicPr/>
+                  </pic:nvPicPr>
+                  <pic:blipFill>
+                    <a:blip r:embed="rId18" cstate="print">
+                      <a:extLst>
+                        <a:ext uri="{28A0092B-C50C-407E-A947-70E740481C1C}">
+                          <a14:useLocalDpi xmlns:a14="http://schemas.microsoft.com/office/drawing/2010/main" val="0"/>
+                        </a:ext>
+                      </a:extLst>
+                    </a:blip>
+                    <a:stretch>
+                      <a:fillRect/>
+                    </a:stretch>
+                  </pic:blipFill>
+                  <pic:spPr>
+                    <a:xfrm>
+                      <a:off x="0" y="0"/>
+                      <a:ext cx="2056765" cy="2743200"/>
+                    </a:xfrm>
+                    <a:prstGeom prst="rect">
+                      <a:avLst/>
+                    </a:prstGeom>
+                  </pic:spPr>
+                </pic:pic>
+              </a:graphicData>
+            </a:graphic>
+            <wp14:sizeRelH relativeFrom="margin">
+              <wp14:pctWidth>0</wp14:pctWidth>
+            </wp14:sizeRelH>
+            <wp14:sizeRelV relativeFrom="margin">
+              <wp14:pctHeight>0</wp14:pctHeight>
+            </wp14:sizeRelV>
+          </wp:anchor>
+        </w:drawing>
+      </w:r>
+      <w:r>
+        <w:t xml:space="preserve">) </w:t>
+      </w:r>
+      <w:r>
+        <w:rPr>
+          <w:rFonts w:hint="cs"/>
+          <w:cs/>
+        </w:rPr>
+        <w:t>ทำการติด</w:t>
+      </w:r>
+      <w:proofErr w:type="spellStart"/>
+      <w:r>
+        <w:rPr>
+          <w:rFonts w:hint="cs"/>
+          <w:cs/>
+        </w:rPr>
+        <w:t>อะคริลิค</w:t>
+      </w:r>
+      <w:proofErr w:type="spellEnd"/>
+      <w:r>
+        <w:rPr>
+          <w:rFonts w:hint="cs"/>
+          <w:cs/>
+        </w:rPr>
+        <w:t>ในส่วนด้านข้างให</w:t>
+      </w:r>
+      <w:r>
+        <w:rPr>
+          <w:rFonts w:hint="cs"/>
+          <w:cs/>
+        </w:rPr>
+        <w:t>้</w:t>
+      </w:r>
+      <w:r>
+        <w:rPr>
+          <w:rFonts w:hint="cs"/>
+          <w:cs/>
+        </w:rPr>
+        <w:t>หมด</w:t>
+      </w:r>
+      <w:r>
+        <w:rPr>
+          <w:rFonts w:hint="cs"/>
+          <w:cs/>
+        </w:rPr>
+        <w:t xml:space="preserve"> และ ติด</w:t>
+      </w:r>
+      <w:proofErr w:type="spellStart"/>
+      <w:r>
+        <w:rPr>
+          <w:rFonts w:hint="cs"/>
+          <w:cs/>
+        </w:rPr>
+        <w:t>อะคริลิค</w:t>
+      </w:r>
+      <w:proofErr w:type="spellEnd"/>
+      <w:r>
+        <w:rPr>
+          <w:rFonts w:hint="cs"/>
+          <w:cs/>
+        </w:rPr>
+        <w:t>เต๋าเพื่อความแข็งแรง ด้วยกาวติด</w:t>
+      </w:r>
+      <w:proofErr w:type="spellStart"/>
+      <w:r>
+        <w:rPr>
+          <w:rFonts w:hint="cs"/>
+          <w:cs/>
+        </w:rPr>
+        <w:t>อะคริลิค</w:t>
+      </w:r>
+      <w:proofErr w:type="spellEnd"/>
+    </w:p>
+    <w:p>
+      <w:pPr>
+        <w:rPr>
+          <w:rFonts w:hint="cs"/>
+        </w:rPr>
+      </w:pPr>
+      <w:r>
+        <w:rPr>
+          <w:rFonts w:hint="cs"/>
+          <w:noProof/>
+        </w:rPr>
+        <w:drawing>
+          <wp:anchor distT="0" distB="0" distL="114300" distR="114300" simplePos="0" relativeHeight="251666432" behindDoc="0" locked="0" layoutInCell="1" allowOverlap="1" wp14:anchorId="165CA3BA" wp14:editId="0A1B538F">
+            <wp:simplePos x="0" y="0"/>
+            <wp:positionH relativeFrom="margin">
+              <wp:posOffset>-162560</wp:posOffset>
+            </wp:positionH>
+            <wp:positionV relativeFrom="margin">
+              <wp:posOffset>3528695</wp:posOffset>
+            </wp:positionV>
+            <wp:extent cx="2047875" cy="2729230"/>
+            <wp:effectExtent l="0" t="0" r="9525" b="0"/>
+            <wp:wrapSquare wrapText="bothSides"/>
+            <wp:docPr id="955351867" name="Picture 10" descr="A close up of a circuit board&#10;&#10;Description automatically generated"/>
+            <wp:cNvGraphicFramePr>
+              <a:graphicFrameLocks xmlns:a="http://schemas.openxmlformats.org/drawingml/2006/main" noChangeAspect="1"/>
+            </wp:cNvGraphicFramePr>
+            <a:graphic xmlns:a="http://schemas.openxmlformats.org/drawingml/2006/main">
+              <a:graphicData uri="http://schemas.openxmlformats.org/drawingml/2006/picture">
+                <pic:pic xmlns:pic="http://schemas.openxmlformats.org/drawingml/2006/picture">
+                  <pic:nvPicPr>
+                    <pic:cNvPr id="955351867" name="Picture 10" descr="A close up of a circuit board&#10;&#10;Description automatically generated"/>
+                    <pic:cNvPicPr/>
+                  </pic:nvPicPr>
+                  <pic:blipFill>
+                    <a:blip r:embed="rId19" cstate="print">
+                      <a:extLst>
+                        <a:ext uri="{28A0092B-C50C-407E-A947-70E740481C1C}">
+                          <a14:useLocalDpi xmlns:a14="http://schemas.microsoft.com/office/drawing/2010/main" val="0"/>
+                        </a:ext>
+                      </a:extLst>
+                    </a:blip>
+                    <a:stretch>
+                      <a:fillRect/>
+                    </a:stretch>
+                  </pic:blipFill>
+                  <pic:spPr>
+                    <a:xfrm>
+                      <a:off x="0" y="0"/>
+                      <a:ext cx="2047875" cy="2729230"/>
+                    </a:xfrm>
+                    <a:prstGeom prst="rect">
+                      <a:avLst/>
+                    </a:prstGeom>
+                  </pic:spPr>
+                </pic:pic>
+              </a:graphicData>
+            </a:graphic>
+            <wp14:sizeRelH relativeFrom="margin">
+              <wp14:pctWidth>0</wp14:pctWidth>
+            </wp14:sizeRelH>
+            <wp14:sizeRelV relativeFrom="margin">
+              <wp14:pctHeight>0</wp14:pctHeight>
+            </wp14:sizeRelV>
+          </wp:anchor>
+        </w:drawing>
+      </w:r>
+      <w:r>
+        <w:rPr>
+          <w:rFonts w:hint="cs"/>
+          <w:noProof/>
+        </w:rPr>
+        <w:drawing>
+          <wp:anchor distT="0" distB="0" distL="114300" distR="114300" simplePos="0" relativeHeight="251665408" behindDoc="0" locked="0" layoutInCell="1" allowOverlap="1" wp14:anchorId="3E075ACD" wp14:editId="1FE9B13F">
+            <wp:simplePos x="0" y="0"/>
+            <wp:positionH relativeFrom="margin">
+              <wp:align>center</wp:align>
+            </wp:positionH>
+            <wp:positionV relativeFrom="margin">
+              <wp:posOffset>3514725</wp:posOffset>
+            </wp:positionV>
+            <wp:extent cx="2057400" cy="2743200"/>
+            <wp:effectExtent l="0" t="0" r="0" b="0"/>
+            <wp:wrapSquare wrapText="bothSides"/>
+            <wp:docPr id="1064516639" name="Picture 9" descr="A hand holding a piece of electronic equipment&#10;&#10;Description automatically generated"/>
+            <wp:cNvGraphicFramePr>
+              <a:graphicFrameLocks xmlns:a="http://schemas.openxmlformats.org/drawingml/2006/main" noChangeAspect="1"/>
+            </wp:cNvGraphicFramePr>
+            <a:graphic xmlns:a="http://schemas.openxmlformats.org/drawingml/2006/main">
+              <a:graphicData uri="http://schemas.openxmlformats.org/drawingml/2006/picture">
+                <pic:pic xmlns:pic="http://schemas.openxmlformats.org/drawingml/2006/picture">
+                  <pic:nvPicPr>
+                    <pic:cNvPr id="1064516639" name="Picture 9" descr="A hand holding a piece of electronic equipment&#10;&#10;Description automatically generated"/>
+                    <pic:cNvPicPr/>
+                  </pic:nvPicPr>
+                  <pic:blipFill>
+                    <a:blip r:embed="rId20" cstate="print">
+                      <a:extLst>
+                        <a:ext uri="{28A0092B-C50C-407E-A947-70E740481C1C}">
+                          <a14:useLocalDpi xmlns:a14="http://schemas.microsoft.com/office/drawing/2010/main" val="0"/>
+                        </a:ext>
+                      </a:extLst>
+                    </a:blip>
+                    <a:stretch>
+                      <a:fillRect/>
+                    </a:stretch>
+                  </pic:blipFill>
+                  <pic:spPr>
+                    <a:xfrm>
+                      <a:off x="0" y="0"/>
+                      <a:ext cx="2057400" cy="2743200"/>
+                    </a:xfrm>
+                    <a:prstGeom prst="rect">
+                      <a:avLst/>
+                    </a:prstGeom>
+                  </pic:spPr>
+                </pic:pic>
+              </a:graphicData>
+            </a:graphic>
+            <wp14:sizeRelH relativeFrom="margin">
+              <wp14:pctWidth>0</wp14:pctWidth>
+            </wp14:sizeRelH>
+            <wp14:sizeRelV relativeFrom="margin">
+              <wp14:pctHeight>0</wp14:pctHeight>
+            </wp14:sizeRelV>
+          </wp:anchor>
+        </w:drawing>
+      </w:r>
+    </w:p>
+    <w:p>
+      <w:pPr>
+        <w:pStyle w:val="ListParagraph"/>
+        <w:ind w:left="1080"/>
+      </w:pPr>
+    </w:p>
+    <w:p>
+      <w:pPr>
+        <w:pStyle w:val="ListParagraph"/>
+        <w:ind w:left="1080"/>
+      </w:pPr>
+    </w:p>
+    <w:p>
+      <w:pPr>
+        <w:rPr>
+          <w:rFonts w:hint="cs"/>
+        </w:rPr>
+      </w:pPr>
+    </w:p>
+    <w:p>
+      <w:pPr>
+        <w:pStyle w:val="ListParagraph"/>
+        <w:ind w:left="1080"/>
+      </w:pPr>
+    </w:p>
+    <w:p>
+      <w:pPr>
+        <w:pStyle w:val="ListParagraph"/>
+        <w:ind w:left="1080"/>
+      </w:pPr>
+    </w:p>
+    <w:p>
+      <w:pPr>
+        <w:rPr>
+          <w:cs/>
+        </w:rPr>
+      </w:pPr>
+      <w:r>
+        <w:rPr>
+          <w:cs/>
+        </w:rPr>
+        <w:br w:type="page"/>
+      </w:r>
+    </w:p>
+    <w:p>
+      <w:pPr>
+        <w:rPr>
+          <w:rFonts w:hint="cs"/>
+        </w:rPr>
+      </w:pPr>
+    </w:p>
+    <w:p>
+      <w:pPr>
+        <w:pStyle w:val="ListParagraph"/>
+        <w:ind w:left="1080"/>
+        <w:rPr>
+          <w:rFonts w:hint="cs"/>
+        </w:rPr>
+      </w:pPr>
+    </w:p>
+    <w:p>
+      <w:pPr>
+        <w:rPr>
+          <w:b/>
+          <w:bCs/>
+        </w:rPr>
+      </w:pPr>
+      <w:r>
+        <w:rPr>
+          <w:b/>
+          <w:bCs/>
+        </w:rPr>
+        <w:t>3. Wire Control System</w:t>
+      </w:r>
+    </w:p>
+    <w:p>
+      <w:r>
+        <w:rPr>
+          <w:b/>
+          <w:bCs/>
+          <w:cs/>
+        </w:rPr>
+        <w:tab/>
+      </w:r>
+      <w:r>
+        <w:t>3.1</w:t>
+      </w:r>
+      <w:proofErr w:type="gramStart"/>
+      <w:r>
+        <w:t xml:space="preserve">) </w:t>
+      </w:r>
+      <w:r>
+        <w:rPr>
+          <w:rFonts w:hint="cs"/>
+          <w:cs/>
+        </w:rPr>
+        <w:t xml:space="preserve"> ทำการต่อวงจรที่ใช้ในการควบคุมทั้งหมด</w:t>
+      </w:r>
+      <w:proofErr w:type="gramEnd"/>
+    </w:p>
+    <w:p>
+      <w:r>
+        <w:rPr>
+          <w:noProof/>
+        </w:rPr>
+        <w:drawing>
+          <wp:anchor distT="0" distB="0" distL="114300" distR="114300" simplePos="0" relativeHeight="251678720" behindDoc="0" locked="0" layoutInCell="1" allowOverlap="1" wp14:anchorId="46FAC061" wp14:editId="78EAD5EA">
+            <wp:simplePos x="0" y="0"/>
+            <wp:positionH relativeFrom="margin">
+              <wp:posOffset>2733675</wp:posOffset>
+            </wp:positionH>
+            <wp:positionV relativeFrom="margin">
+              <wp:posOffset>1504950</wp:posOffset>
+            </wp:positionV>
+            <wp:extent cx="2399030" cy="3199130"/>
+            <wp:effectExtent l="0" t="0" r="1270" b="1270"/>
+            <wp:wrapSquare wrapText="bothSides"/>
+            <wp:docPr id="108115369" name="Picture 24" descr="A close-up of a circuit board&#10;&#10;Description automatically generated"/>
+            <wp:cNvGraphicFramePr>
+              <a:graphicFrameLocks xmlns:a="http://schemas.openxmlformats.org/drawingml/2006/main" noChangeAspect="1"/>
+            </wp:cNvGraphicFramePr>
+            <a:graphic xmlns:a="http://schemas.openxmlformats.org/drawingml/2006/main">
+              <a:graphicData uri="http://schemas.openxmlformats.org/drawingml/2006/picture">
+                <pic:pic xmlns:pic="http://schemas.openxmlformats.org/drawingml/2006/picture">
+                  <pic:nvPicPr>
+                    <pic:cNvPr id="108115369" name="Picture 24" descr="A close-up of a circuit board&#10;&#10;Description automatically generated"/>
+                    <pic:cNvPicPr/>
+                  </pic:nvPicPr>
+                  <pic:blipFill>
+                    <a:blip r:embed="rId21" cstate="print">
+                      <a:extLst>
+                        <a:ext uri="{28A0092B-C50C-407E-A947-70E740481C1C}">
+                          <a14:useLocalDpi xmlns:a14="http://schemas.microsoft.com/office/drawing/2010/main" val="0"/>
+                        </a:ext>
+                      </a:extLst>
+                    </a:blip>
+                    <a:stretch>
+                      <a:fillRect/>
+                    </a:stretch>
+                  </pic:blipFill>
+                  <pic:spPr>
+                    <a:xfrm>
+                      <a:off x="0" y="0"/>
+                      <a:ext cx="2399030" cy="3199130"/>
+                    </a:xfrm>
+                    <a:prstGeom prst="rect">
+                      <a:avLst/>
+                    </a:prstGeom>
+                  </pic:spPr>
+                </pic:pic>
+              </a:graphicData>
+            </a:graphic>
+            <wp14:sizeRelH relativeFrom="margin">
+              <wp14:pctWidth>0</wp14:pctWidth>
+            </wp14:sizeRelH>
+            <wp14:sizeRelV relativeFrom="margin">
+              <wp14:pctHeight>0</wp14:pctHeight>
+            </wp14:sizeRelV>
+          </wp:anchor>
+        </w:drawing>
+      </w:r>
+      <w:r>
+        <w:rPr>
+          <w:rFonts w:hint="cs"/>
+          <w:noProof/>
+        </w:rPr>
+        <w:drawing>
+          <wp:anchor distT="0" distB="0" distL="114300" distR="114300" simplePos="0" relativeHeight="251668480" behindDoc="0" locked="0" layoutInCell="1" allowOverlap="1" wp14:anchorId="558C2985" wp14:editId="563B7F6B">
+            <wp:simplePos x="0" y="0"/>
+            <wp:positionH relativeFrom="margin">
+              <wp:posOffset>180975</wp:posOffset>
+            </wp:positionH>
+            <wp:positionV relativeFrom="margin">
+              <wp:posOffset>1504315</wp:posOffset>
+            </wp:positionV>
+            <wp:extent cx="2400300" cy="3199130"/>
+            <wp:effectExtent l="0" t="0" r="0" b="1270"/>
+            <wp:wrapSquare wrapText="bothSides"/>
+            <wp:docPr id="57841917" name="Picture 12" descr="A hand holding a pliers to a circuit board&#10;&#10;Description automatically generated"/>
+            <wp:cNvGraphicFramePr>
+              <a:graphicFrameLocks xmlns:a="http://schemas.openxmlformats.org/drawingml/2006/main" noChangeAspect="1"/>
+            </wp:cNvGraphicFramePr>
+            <a:graphic xmlns:a="http://schemas.openxmlformats.org/drawingml/2006/main">
+              <a:graphicData uri="http://schemas.openxmlformats.org/drawingml/2006/picture">
+                <pic:pic xmlns:pic="http://schemas.openxmlformats.org/drawingml/2006/picture">
+                  <pic:nvPicPr>
+                    <pic:cNvPr id="57841917" name="Picture 12" descr="A hand holding a pliers to a circuit board&#10;&#10;Description automatically generated"/>
+                    <pic:cNvPicPr/>
+                  </pic:nvPicPr>
+                  <pic:blipFill>
+                    <a:blip r:embed="rId22" cstate="print">
+                      <a:extLst>
+                        <a:ext uri="{28A0092B-C50C-407E-A947-70E740481C1C}">
+                          <a14:useLocalDpi xmlns:a14="http://schemas.microsoft.com/office/drawing/2010/main" val="0"/>
+                        </a:ext>
+                      </a:extLst>
+                    </a:blip>
+                    <a:stretch>
+                      <a:fillRect/>
+                    </a:stretch>
+                  </pic:blipFill>
+                  <pic:spPr>
+                    <a:xfrm>
+                      <a:off x="0" y="0"/>
+                      <a:ext cx="2400300" cy="3199130"/>
+                    </a:xfrm>
+                    <a:prstGeom prst="rect">
+                      <a:avLst/>
+                    </a:prstGeom>
+                  </pic:spPr>
+                </pic:pic>
+              </a:graphicData>
+            </a:graphic>
+            <wp14:sizeRelH relativeFrom="margin">
+              <wp14:pctWidth>0</wp14:pctWidth>
+            </wp14:sizeRelH>
+            <wp14:sizeRelV relativeFrom="margin">
+              <wp14:pctHeight>0</wp14:pctHeight>
+            </wp14:sizeRelV>
+          </wp:anchor>
+        </w:drawing>
+      </w:r>
+    </w:p>
+    <w:p/>
+    <w:p/>
+    <w:p/>
+    <w:p/>
+    <w:p/>
+    <w:p/>
+    <w:p/>
+    <w:p/>
+    <w:p/>
+    <w:p>
+      <w:pPr>
+        <w:rPr>
+          <w:rFonts w:hint="cs"/>
+        </w:rPr>
+      </w:pPr>
+      <w:r>
+        <w:rPr>
+          <w:cs/>
+        </w:rPr>
+        <w:tab/>
+      </w:r>
+    </w:p>
+    <w:p/>
+    <w:p/>
+    <w:p/>
+    <w:p/>
+    <w:p/>
+    <w:p/>
+    <w:p/>
+    <w:p/>
+    <w:p/>
+    <w:p/>
+    <w:p>
+      <w:pPr>
+        <w:rPr>
+          <w:rFonts w:hint="cs"/>
+        </w:rPr>
+      </w:pPr>
+    </w:p>
+    <w:p/>
+    <w:p>
+      <w:pPr>
+        <w:rPr>
+          <w:rFonts w:hint="cs"/>
+        </w:rPr>
+      </w:pPr>
+      <w:r>
+        <w:pict w14:anchorId="56E9D410">
+          <v:rect id="_x0000_i1234" style="width:0;height:1.5pt" o:hralign="center" o:bullet="t" o:hrstd="t" o:hr="t" fillcolor="#a0a0a0" stroked="f"/>
+        </w:pict>
+      </w:r>
+    </w:p>
+    <w:p>
+      <w:pPr>
+        <w:rPr>
+          <w:b/>
+          <w:bCs/>
+        </w:rPr>
+      </w:pPr>
+      <w:r>
+        <w:rPr>
+          <w:b/>
+          <w:bCs/>
+        </w:rPr>
+        <w:t xml:space="preserve">Code </w:t>
+      </w:r>
+      <w:r>
+        <w:rPr>
+          <w:b/>
+          <w:bCs/>
           <w:cs/>
         </w:rPr>
         <w:t>ที่เขียน</w:t>
       </w:r>
-      <w:r>
-        <w:t xml:space="preserve"> </w:t>
-      </w:r>
-    </w:p>
-    <w:p>
-      <w:r>
-        <w:t>3.</w:t>
-      </w:r>
-      <w:r>
-        <w:rPr>
-          <w:cs/>
-        </w:rPr>
-        <w:t>รายการวัสดุที่ทำ</w:t>
+    </w:p>
+    <w:p>
+      <w:pPr>
+        <w:rPr>
+          <w:rFonts w:hint="cs"/>
+          <w:b/>
+          <w:bCs/>
+        </w:rPr>
+      </w:pPr>
+      <w:r>
+        <w:rPr>
+          <w:rFonts w:cs="Cordia New"/>
+          <w:b/>
+          <w:bCs/>
+          <w:cs/>
+        </w:rPr>
+        <w:drawing>
+          <wp:inline distT="0" distB="0" distL="0" distR="0" wp14:anchorId="4AAF26ED" wp14:editId="3D3D8387">
+            <wp:extent cx="3226511" cy="3905250"/>
+            <wp:effectExtent l="0" t="0" r="0" b="0"/>
+            <wp:docPr id="2037936948" name="Picture 1" descr="A screenshot of a computer code&#10;&#10;Description automatically generated"/>
+            <wp:cNvGraphicFramePr>
+              <a:graphicFrameLocks xmlns:a="http://schemas.openxmlformats.org/drawingml/2006/main" noChangeAspect="1"/>
+            </wp:cNvGraphicFramePr>
+            <a:graphic xmlns:a="http://schemas.openxmlformats.org/drawingml/2006/main">
+              <a:graphicData uri="http://schemas.openxmlformats.org/drawingml/2006/picture">
+                <pic:pic xmlns:pic="http://schemas.openxmlformats.org/drawingml/2006/picture">
+                  <pic:nvPicPr>
+                    <pic:cNvPr id="2037936948" name="Picture 1" descr="A screenshot of a computer code&#10;&#10;Description automatically generated"/>
+                    <pic:cNvPicPr/>
+                  </pic:nvPicPr>
+                  <pic:blipFill>
+                    <a:blip r:embed="rId23"/>
+                    <a:stretch>
+                      <a:fillRect/>
+                    </a:stretch>
+                  </pic:blipFill>
+                  <pic:spPr>
+                    <a:xfrm>
+                      <a:off x="0" y="0"/>
+                      <a:ext cx="3229536" cy="3908911"/>
+                    </a:xfrm>
+                    <a:prstGeom prst="rect">
+                      <a:avLst/>
+                    </a:prstGeom>
+                  </pic:spPr>
+                </pic:pic>
+              </a:graphicData>
+            </a:graphic>
+          </wp:inline>
+        </w:drawing>
+      </w:r>
+    </w:p>
+    <w:p>
+      <w:r>
+        <w:pict w14:anchorId="5BBA7F16">
+          <v:rect id="_x0000_i1027" style="width:0;height:1.5pt" o:hralign="center" o:hrstd="t" o:hr="t" fillcolor="#a0a0a0" stroked="f"/>
+        </w:pict>
+      </w:r>
+    </w:p>
+    <w:p>
+      <w:pPr>
+        <w:rPr>
+          <w:b/>
+          <w:bCs/>
+        </w:rPr>
+      </w:pPr>
+      <w:r>
+        <w:rPr>
+          <w:b/>
+          <w:bCs/>
+          <w:cs/>
+        </w:rPr>
+        <w:t>รายการวัสดุและราคา</w:t>
+      </w:r>
+    </w:p>
+    <w:p>
+      <w:pPr>
+        <w:numPr>
+          <w:ilvl w:val="0"/>
+          <w:numId w:val="5"/>
+        </w:numPr>
+      </w:pPr>
+      <w:r>
+        <w:rPr>
+          <w:cs/>
+        </w:rPr>
+        <w:t>แผ่น</w:t>
       </w:r>
       <w:proofErr w:type="spellStart"/>
       <w:r>
         <w:rPr>
           <w:cs/>
         </w:rPr>
-        <w:t>เเละ</w:t>
+        <w:t>อะคริลิค</w:t>
       </w:r>
       <w:proofErr w:type="spellEnd"/>
       <w:r>
         <w:rPr>
           <w:cs/>
         </w:rPr>
-        <w:t>ราคา</w:t>
-      </w:r>
-      <w:r>
-        <w:t xml:space="preserve"> </w:t>
-      </w:r>
-    </w:p>
-    <w:p>
-      <w:r>
-        <w:tab/>
-        <w:t xml:space="preserve">- </w:t>
-      </w:r>
-      <w:r>
-        <w:rPr>
-          <w:rFonts w:hint="cs"/>
-          <w:cs/>
-        </w:rPr>
-        <w:t xml:space="preserve">แผ่น </w:t>
+        <w:t>สั่งตัด</w:t>
+      </w:r>
+      <w:r>
+        <w:t xml:space="preserve"> - </w:t>
+      </w:r>
+      <w:r>
+        <w:rPr>
+          <w:cs/>
+        </w:rPr>
+        <w:t xml:space="preserve">ราคา </w:t>
+      </w:r>
+      <w:r>
+        <w:t xml:space="preserve">500 </w:t>
+      </w:r>
+      <w:r>
+        <w:rPr>
+          <w:cs/>
+        </w:rPr>
+        <w:t>บาท</w:t>
+      </w:r>
+    </w:p>
+    <w:p>
+      <w:pPr>
+        <w:numPr>
+          <w:ilvl w:val="0"/>
+          <w:numId w:val="5"/>
+        </w:numPr>
+      </w:pPr>
+      <w:r>
+        <w:t xml:space="preserve">Arduino Uno R3 - </w:t>
+      </w:r>
+      <w:r>
+        <w:rPr>
+          <w:cs/>
+        </w:rPr>
+        <w:t xml:space="preserve">ราคา </w:t>
+      </w:r>
+      <w:r>
+        <w:t xml:space="preserve">250 </w:t>
+      </w:r>
+      <w:r>
+        <w:rPr>
+          <w:cs/>
+        </w:rPr>
+        <w:t>บาท</w:t>
+      </w:r>
+    </w:p>
+    <w:p>
+      <w:pPr>
+        <w:numPr>
+          <w:ilvl w:val="0"/>
+          <w:numId w:val="5"/>
+        </w:numPr>
+      </w:pPr>
+      <w:r>
+        <w:t xml:space="preserve">Relay 30A 5V - </w:t>
+      </w:r>
+      <w:r>
+        <w:rPr>
+          <w:cs/>
+        </w:rPr>
+        <w:t xml:space="preserve">ราคา </w:t>
+      </w:r>
+      <w:r>
+        <w:t xml:space="preserve">150 </w:t>
+      </w:r>
+      <w:r>
+        <w:rPr>
+          <w:cs/>
+        </w:rPr>
+        <w:t>บาท</w:t>
+      </w:r>
+    </w:p>
+    <w:p>
+      <w:pPr>
+        <w:numPr>
+          <w:ilvl w:val="0"/>
+          <w:numId w:val="5"/>
+        </w:numPr>
+      </w:pPr>
+      <w:r>
+        <w:rPr>
+          <w:rFonts w:hint="cs"/>
+          <w:cs/>
+        </w:rPr>
+        <w:t xml:space="preserve">สายไฟ ราคา </w:t>
+      </w:r>
+      <w:r>
+        <w:t xml:space="preserve">100 </w:t>
+      </w:r>
+      <w:r>
+        <w:rPr>
+          <w:rFonts w:hint="cs"/>
+          <w:cs/>
+        </w:rPr>
+        <w:t>บาท</w:t>
+      </w:r>
+    </w:p>
+    <w:p>
+      <w:pPr>
+        <w:numPr>
+          <w:ilvl w:val="0"/>
+          <w:numId w:val="5"/>
+        </w:numPr>
+        <w:rPr>
+          <w:cs/>
+        </w:rPr>
+      </w:pPr>
+      <w:r>
+        <w:t xml:space="preserve">Cable tire </w:t>
+      </w:r>
+      <w:r>
+        <w:rPr>
+          <w:rFonts w:hint="cs"/>
+          <w:cs/>
+        </w:rPr>
+        <w:t xml:space="preserve">ราคา </w:t>
+      </w:r>
+      <w:r>
+        <w:t xml:space="preserve">50 </w:t>
+      </w:r>
+      <w:r>
+        <w:rPr>
+          <w:rFonts w:hint="cs"/>
+          <w:cs/>
+        </w:rPr>
+        <w:t>บาท</w:t>
+      </w:r>
+    </w:p>
+    <w:p>
+      <w:pPr>
+        <w:rPr>
+          <w:rFonts w:hint="cs"/>
+        </w:rPr>
+      </w:pPr>
+      <w:r>
+        <w:rPr>
+          <w:cs/>
+        </w:rPr>
+        <w:br w:type="page"/>
+      </w:r>
+    </w:p>
+    <w:p>
+      <w:r>
+        <w:lastRenderedPageBreak/>
+        <w:pict w14:anchorId="1CAA55B9">
+          <v:rect id="_x0000_i1229" style="width:0;height:1.5pt" o:hralign="center" o:hrstd="t" o:hr="t" fillcolor="#a0a0a0" stroked="f"/>
+        </w:pict>
+      </w:r>
+    </w:p>
+    <w:p>
+      <w:pPr>
+        <w:rPr>
+          <w:b/>
+          <w:bCs/>
+        </w:rPr>
+      </w:pPr>
+      <w:r>
+        <w:rPr>
+          <w:b/>
+          <w:bCs/>
+          <w:cs/>
+        </w:rPr>
+        <w:t>รูปภาพอุปกรณ์ที่ใช้</w:t>
+      </w:r>
+    </w:p>
+    <w:p>
+      <w:pPr>
+        <w:numPr>
+          <w:ilvl w:val="0"/>
+          <w:numId w:val="6"/>
+        </w:numPr>
+      </w:pPr>
+      <w:r>
+        <w:rPr>
+          <w:cs/>
+        </w:rPr>
+        <w:t>แผ่น</w:t>
       </w:r>
       <w:proofErr w:type="spellStart"/>
       <w:r>
         <w:rPr>
-          <w:rFonts w:hint="cs"/>
-          <w:cs/>
-        </w:rPr>
-        <w:t>อคิลิค</w:t>
+          <w:cs/>
+        </w:rPr>
+        <w:t>อะคริลิค</w:t>
       </w:r>
       <w:proofErr w:type="spellEnd"/>
-      <w:r>
-        <w:rPr>
-          <w:rFonts w:hint="cs"/>
-          <w:cs/>
-        </w:rPr>
-        <w:t xml:space="preserve"> </w:t>
-      </w:r>
-      <w:proofErr w:type="gramStart"/>
-      <w:r>
-        <w:rPr>
-          <w:rFonts w:hint="cs"/>
-          <w:cs/>
-        </w:rPr>
-        <w:t>สั่งตัด  ราคา</w:t>
-      </w:r>
-      <w:proofErr w:type="gramEnd"/>
-      <w:r>
-        <w:rPr>
-          <w:rFonts w:hint="cs"/>
-          <w:cs/>
-        </w:rPr>
-        <w:t xml:space="preserve"> </w:t>
-      </w:r>
-      <w:r>
-        <w:t>500</w:t>
-      </w:r>
-      <w:r>
-        <w:rPr>
-          <w:rFonts w:hint="cs"/>
-          <w:cs/>
-        </w:rPr>
-        <w:t xml:space="preserve"> </w:t>
-      </w:r>
-      <w:r>
-        <w:rPr>
-          <w:rFonts w:hint="cs"/>
-          <w:cs/>
-        </w:rPr>
-        <w:t>บาท</w:t>
-      </w:r>
-    </w:p>
-    <w:p>
-      <w:r>
-        <w:tab/>
-        <w:t>-</w:t>
-      </w:r>
-      <w:r>
-        <w:rPr>
-          <w:rFonts w:hint="cs"/>
-          <w:cs/>
-        </w:rPr>
-        <w:t xml:space="preserve"> </w:t>
-      </w:r>
-      <w:r>
-        <w:t>Arduino Uno R</w:t>
-      </w:r>
-      <w:proofErr w:type="gramStart"/>
-      <w:r>
-        <w:t xml:space="preserve">3  </w:t>
-      </w:r>
-      <w:r>
-        <w:rPr>
-          <w:rFonts w:hint="cs"/>
-          <w:cs/>
-        </w:rPr>
-        <w:t>ราคา</w:t>
-      </w:r>
-      <w:proofErr w:type="gramEnd"/>
-      <w:r>
-        <w:rPr>
-          <w:rFonts w:hint="cs"/>
-          <w:cs/>
-        </w:rPr>
-        <w:t xml:space="preserve"> </w:t>
-      </w:r>
-      <w:r>
-        <w:t>250</w:t>
-      </w:r>
-      <w:r>
-        <w:rPr>
-          <w:rFonts w:hint="cs"/>
-          <w:cs/>
-        </w:rPr>
-        <w:t xml:space="preserve"> </w:t>
-      </w:r>
-      <w:r>
-        <w:rPr>
-          <w:rFonts w:hint="cs"/>
-          <w:cs/>
-        </w:rPr>
-        <w:t>บาท</w:t>
-      </w:r>
-    </w:p>
-    <w:p>
-      <w:pPr>
-        <w:rPr>
-          <w:rFonts w:hint="cs"/>
-          <w:cs/>
-        </w:rPr>
-      </w:pPr>
-      <w:r>
-        <w:tab/>
-        <w:t xml:space="preserve">- Relay 30A 5V </w:t>
-      </w:r>
-      <w:r>
-        <w:rPr>
-          <w:rFonts w:hint="cs"/>
-          <w:cs/>
-        </w:rPr>
-        <w:t xml:space="preserve">ราคา </w:t>
-      </w:r>
-      <w:r>
-        <w:t xml:space="preserve">150 </w:t>
-      </w:r>
-      <w:r>
-        <w:rPr>
-          <w:rFonts w:hint="cs"/>
-          <w:cs/>
-        </w:rPr>
-        <w:t>บาท</w:t>
-      </w:r>
-    </w:p>
-    <w:p>
-      <w:r>
-        <w:t>4.</w:t>
-      </w:r>
-      <w:r>
-        <w:rPr>
-          <w:cs/>
-        </w:rPr>
-        <w:t>รูปภาพอุปกรณ์ที่ใช้ในการทำงาน</w:t>
-      </w:r>
-    </w:p>
-    <w:p>
-      <w:pPr>
-        <w:rPr>
-          <w:rFonts w:hint="cs"/>
-        </w:rPr>
-      </w:pPr>
-      <w:r>
-        <w:rPr>
-          <w:cs/>
-        </w:rPr>
-        <w:tab/>
-      </w:r>
-    </w:p>
+    </w:p>
+    <w:p>
+      <w:r>
+        <w:rPr>
+          <w:noProof/>
+        </w:rPr>
+        <w:drawing>
+          <wp:anchor distT="0" distB="0" distL="114300" distR="114300" simplePos="0" relativeHeight="251672576" behindDoc="0" locked="0" layoutInCell="1" allowOverlap="1" wp14:anchorId="3EC4086E" wp14:editId="6F620DD5">
+            <wp:simplePos x="0" y="0"/>
+            <wp:positionH relativeFrom="margin">
+              <wp:posOffset>568325</wp:posOffset>
+            </wp:positionH>
+            <wp:positionV relativeFrom="margin">
+              <wp:posOffset>1113790</wp:posOffset>
+            </wp:positionV>
+            <wp:extent cx="2155935" cy="2873889"/>
+            <wp:effectExtent l="0" t="0" r="0" b="3175"/>
+            <wp:wrapSquare wrapText="bothSides"/>
+            <wp:docPr id="2004833451" name="Picture 17" descr="Several pieces of cardboard&#10;&#10;Description automatically generated"/>
+            <wp:cNvGraphicFramePr>
+              <a:graphicFrameLocks xmlns:a="http://schemas.openxmlformats.org/drawingml/2006/main" noChangeAspect="1"/>
+            </wp:cNvGraphicFramePr>
+            <a:graphic xmlns:a="http://schemas.openxmlformats.org/drawingml/2006/main">
+              <a:graphicData uri="http://schemas.openxmlformats.org/drawingml/2006/picture">
+                <pic:pic xmlns:pic="http://schemas.openxmlformats.org/drawingml/2006/picture">
+                  <pic:nvPicPr>
+                    <pic:cNvPr id="2004833451" name="Picture 17" descr="Several pieces of cardboard&#10;&#10;Description automatically generated"/>
+                    <pic:cNvPicPr/>
+                  </pic:nvPicPr>
+                  <pic:blipFill>
+                    <a:blip r:embed="rId24" cstate="print">
+                      <a:extLst>
+                        <a:ext uri="{28A0092B-C50C-407E-A947-70E740481C1C}">
+                          <a14:useLocalDpi xmlns:a14="http://schemas.microsoft.com/office/drawing/2010/main" val="0"/>
+                        </a:ext>
+                      </a:extLst>
+                    </a:blip>
+                    <a:stretch>
+                      <a:fillRect/>
+                    </a:stretch>
+                  </pic:blipFill>
+                  <pic:spPr>
+                    <a:xfrm>
+                      <a:off x="0" y="0"/>
+                      <a:ext cx="2155935" cy="2873889"/>
+                    </a:xfrm>
+                    <a:prstGeom prst="rect">
+                      <a:avLst/>
+                    </a:prstGeom>
+                  </pic:spPr>
+                </pic:pic>
+              </a:graphicData>
+            </a:graphic>
+            <wp14:sizeRelH relativeFrom="margin">
+              <wp14:pctWidth>0</wp14:pctWidth>
+            </wp14:sizeRelH>
+            <wp14:sizeRelV relativeFrom="margin">
+              <wp14:pctHeight>0</wp14:pctHeight>
+            </wp14:sizeRelV>
+          </wp:anchor>
+        </w:drawing>
+      </w:r>
+    </w:p>
+    <w:p/>
+    <w:p/>
+    <w:p/>
+    <w:p/>
+    <w:p/>
+    <w:p/>
+    <w:p/>
+    <w:p/>
+    <w:p/>
+    <w:p>
+      <w:pPr>
+        <w:ind w:left="720"/>
+      </w:pPr>
+    </w:p>
+    <w:p>
+      <w:pPr>
+        <w:numPr>
+          <w:ilvl w:val="0"/>
+          <w:numId w:val="6"/>
+        </w:numPr>
+      </w:pPr>
+      <w:r>
+        <w:rPr>
+          <w:noProof/>
+        </w:rPr>
+        <w:drawing>
+          <wp:anchor distT="0" distB="0" distL="114300" distR="114300" simplePos="0" relativeHeight="251673600" behindDoc="0" locked="0" layoutInCell="1" allowOverlap="1" wp14:anchorId="34D89959" wp14:editId="187A8F21">
+            <wp:simplePos x="0" y="0"/>
+            <wp:positionH relativeFrom="margin">
+              <wp:posOffset>542925</wp:posOffset>
+            </wp:positionH>
+            <wp:positionV relativeFrom="margin">
+              <wp:posOffset>4876800</wp:posOffset>
+            </wp:positionV>
+            <wp:extent cx="2879090" cy="3838575"/>
+            <wp:effectExtent l="0" t="0" r="0" b="9525"/>
+            <wp:wrapSquare wrapText="bothSides"/>
+            <wp:docPr id="1828622064" name="Picture 18" descr="A blue electronic device on a wood surface&#10;&#10;Description automatically generated"/>
+            <wp:cNvGraphicFramePr>
+              <a:graphicFrameLocks xmlns:a="http://schemas.openxmlformats.org/drawingml/2006/main" noChangeAspect="1"/>
+            </wp:cNvGraphicFramePr>
+            <a:graphic xmlns:a="http://schemas.openxmlformats.org/drawingml/2006/main">
+              <a:graphicData uri="http://schemas.openxmlformats.org/drawingml/2006/picture">
+                <pic:pic xmlns:pic="http://schemas.openxmlformats.org/drawingml/2006/picture">
+                  <pic:nvPicPr>
+                    <pic:cNvPr id="1828622064" name="Picture 18" descr="A blue electronic device on a wood surface&#10;&#10;Description automatically generated"/>
+                    <pic:cNvPicPr/>
+                  </pic:nvPicPr>
+                  <pic:blipFill>
+                    <a:blip r:embed="rId25" cstate="print">
+                      <a:extLst>
+                        <a:ext uri="{28A0092B-C50C-407E-A947-70E740481C1C}">
+                          <a14:useLocalDpi xmlns:a14="http://schemas.microsoft.com/office/drawing/2010/main" val="0"/>
+                        </a:ext>
+                      </a:extLst>
+                    </a:blip>
+                    <a:stretch>
+                      <a:fillRect/>
+                    </a:stretch>
+                  </pic:blipFill>
+                  <pic:spPr>
+                    <a:xfrm>
+                      <a:off x="0" y="0"/>
+                      <a:ext cx="2879090" cy="3838575"/>
+                    </a:xfrm>
+                    <a:prstGeom prst="rect">
+                      <a:avLst/>
+                    </a:prstGeom>
+                  </pic:spPr>
+                </pic:pic>
+              </a:graphicData>
+            </a:graphic>
+            <wp14:sizeRelH relativeFrom="margin">
+              <wp14:pctWidth>0</wp14:pctWidth>
+            </wp14:sizeRelH>
+            <wp14:sizeRelV relativeFrom="margin">
+              <wp14:pctHeight>0</wp14:pctHeight>
+            </wp14:sizeRelV>
+          </wp:anchor>
+        </w:drawing>
+      </w:r>
+      <w:r>
+        <w:t>Arduino Uno R3</w:t>
+      </w:r>
+    </w:p>
+    <w:p>
+      <w:pPr>
+        <w:ind w:left="360"/>
+      </w:pPr>
+    </w:p>
+    <w:p>
+      <w:pPr>
+        <w:ind w:left="720"/>
+      </w:pPr>
+    </w:p>
+    <w:p>
+      <w:pPr>
+        <w:ind w:left="720"/>
+      </w:pPr>
+    </w:p>
+    <w:p>
+      <w:pPr>
+        <w:ind w:left="720"/>
+      </w:pPr>
+    </w:p>
+    <w:p>
+      <w:pPr>
+        <w:ind w:left="720"/>
+      </w:pPr>
+    </w:p>
+    <w:p>
+      <w:pPr>
+        <w:ind w:left="720"/>
+      </w:pPr>
+    </w:p>
+    <w:p>
+      <w:pPr>
+        <w:ind w:left="720"/>
+      </w:pPr>
+    </w:p>
+    <w:p>
+      <w:pPr>
+        <w:ind w:left="720"/>
+      </w:pPr>
+    </w:p>
+    <w:p>
+      <w:pPr>
+        <w:ind w:left="720"/>
+      </w:pPr>
+    </w:p>
+    <w:p>
+      <w:pPr>
+        <w:rPr>
+          <w:rFonts w:hint="cs"/>
+        </w:rPr>
+      </w:pPr>
+    </w:p>
+    <w:p>
+      <w:pPr>
+        <w:numPr>
+          <w:ilvl w:val="0"/>
+          <w:numId w:val="6"/>
+        </w:numPr>
+      </w:pPr>
+      <w:r>
+        <w:lastRenderedPageBreak/>
+        <w:t>Relay 30A 5V</w:t>
+      </w:r>
+    </w:p>
+    <w:p>
+      <w:r>
+        <w:rPr>
+          <w:noProof/>
+        </w:rPr>
+        <w:drawing>
+          <wp:anchor distT="0" distB="0" distL="114300" distR="114300" simplePos="0" relativeHeight="251674624" behindDoc="0" locked="0" layoutInCell="1" allowOverlap="1" wp14:anchorId="71800DE5" wp14:editId="0D3249DA">
+            <wp:simplePos x="0" y="0"/>
+            <wp:positionH relativeFrom="margin">
+              <wp:posOffset>561975</wp:posOffset>
+            </wp:positionH>
+            <wp:positionV relativeFrom="margin">
+              <wp:posOffset>323850</wp:posOffset>
+            </wp:positionV>
+            <wp:extent cx="2550795" cy="3400425"/>
+            <wp:effectExtent l="0" t="0" r="1905" b="9525"/>
+            <wp:wrapSquare wrapText="bothSides"/>
+            <wp:docPr id="1804068244" name="Picture 19" descr="A blue electronic device on a wood surface&#10;&#10;Description automatically generated"/>
+            <wp:cNvGraphicFramePr>
+              <a:graphicFrameLocks xmlns:a="http://schemas.openxmlformats.org/drawingml/2006/main" noChangeAspect="1"/>
+            </wp:cNvGraphicFramePr>
+            <a:graphic xmlns:a="http://schemas.openxmlformats.org/drawingml/2006/main">
+              <a:graphicData uri="http://schemas.openxmlformats.org/drawingml/2006/picture">
+                <pic:pic xmlns:pic="http://schemas.openxmlformats.org/drawingml/2006/picture">
+                  <pic:nvPicPr>
+                    <pic:cNvPr id="1804068244" name="Picture 19" descr="A blue electronic device on a wood surface&#10;&#10;Description automatically generated"/>
+                    <pic:cNvPicPr/>
+                  </pic:nvPicPr>
+                  <pic:blipFill>
+                    <a:blip r:embed="rId26" cstate="print">
+                      <a:extLst>
+                        <a:ext uri="{28A0092B-C50C-407E-A947-70E740481C1C}">
+                          <a14:useLocalDpi xmlns:a14="http://schemas.microsoft.com/office/drawing/2010/main" val="0"/>
+                        </a:ext>
+                      </a:extLst>
+                    </a:blip>
+                    <a:stretch>
+                      <a:fillRect/>
+                    </a:stretch>
+                  </pic:blipFill>
+                  <pic:spPr>
+                    <a:xfrm>
+                      <a:off x="0" y="0"/>
+                      <a:ext cx="2550795" cy="3400425"/>
+                    </a:xfrm>
+                    <a:prstGeom prst="rect">
+                      <a:avLst/>
+                    </a:prstGeom>
+                  </pic:spPr>
+                </pic:pic>
+              </a:graphicData>
+            </a:graphic>
+            <wp14:sizeRelH relativeFrom="margin">
+              <wp14:pctWidth>0</wp14:pctWidth>
+            </wp14:sizeRelH>
+            <wp14:sizeRelV relativeFrom="margin">
+              <wp14:pctHeight>0</wp14:pctHeight>
+            </wp14:sizeRelV>
+          </wp:anchor>
+        </w:drawing>
+      </w:r>
+    </w:p>
+    <w:p/>
+    <w:p/>
+    <w:p/>
+    <w:p/>
+    <w:p/>
+    <w:p/>
+    <w:p/>
+    <w:p/>
+    <w:p/>
+    <w:p/>
+    <w:p>
+      <w:pPr>
+        <w:numPr>
+          <w:ilvl w:val="0"/>
+          <w:numId w:val="6"/>
+        </w:numPr>
+      </w:pPr>
+      <w:r>
+        <w:t>Outlet 3</w:t>
+      </w:r>
+      <w:r>
+        <w:rPr>
+          <w:rFonts w:hint="cs"/>
+          <w:cs/>
+        </w:rPr>
+        <w:t xml:space="preserve"> ตา</w:t>
+      </w:r>
+    </w:p>
+    <w:p>
+      <w:pPr>
+        <w:ind w:left="720"/>
+        <w:rPr>
+          <w:rFonts w:hint="cs"/>
+        </w:rPr>
+      </w:pPr>
+      <w:r>
+        <w:rPr>
+          <w:rFonts w:hint="cs"/>
+          <w:noProof/>
+        </w:rPr>
+        <w:drawing>
+          <wp:inline distT="0" distB="0" distL="0" distR="0" wp14:anchorId="59EFE200" wp14:editId="6A7EC404">
+            <wp:extent cx="2765296" cy="3686175"/>
+            <wp:effectExtent l="0" t="0" r="0" b="0"/>
+            <wp:docPr id="1767505008" name="Picture 20" descr="A black square outlet on a wood surface&#10;&#10;Description automatically generated"/>
+            <wp:cNvGraphicFramePr>
+              <a:graphicFrameLocks xmlns:a="http://schemas.openxmlformats.org/drawingml/2006/main" noChangeAspect="1"/>
+            </wp:cNvGraphicFramePr>
+            <a:graphic xmlns:a="http://schemas.openxmlformats.org/drawingml/2006/main">
+              <a:graphicData uri="http://schemas.openxmlformats.org/drawingml/2006/picture">
+                <pic:pic xmlns:pic="http://schemas.openxmlformats.org/drawingml/2006/picture">
+                  <pic:nvPicPr>
+                    <pic:cNvPr id="1767505008" name="Picture 20" descr="A black square outlet on a wood surface&#10;&#10;Description automatically generated"/>
+                    <pic:cNvPicPr/>
+                  </pic:nvPicPr>
+                  <pic:blipFill>
+                    <a:blip r:embed="rId27" cstate="print">
+                      <a:extLst>
+                        <a:ext uri="{28A0092B-C50C-407E-A947-70E740481C1C}">
+                          <a14:useLocalDpi xmlns:a14="http://schemas.microsoft.com/office/drawing/2010/main" val="0"/>
+                        </a:ext>
+                      </a:extLst>
+                    </a:blip>
+                    <a:stretch>
+                      <a:fillRect/>
+                    </a:stretch>
+                  </pic:blipFill>
+                  <pic:spPr>
+                    <a:xfrm>
+                      <a:off x="0" y="0"/>
+                      <a:ext cx="2767332" cy="3688890"/>
+                    </a:xfrm>
+                    <a:prstGeom prst="rect">
+                      <a:avLst/>
+                    </a:prstGeom>
+                  </pic:spPr>
+                </pic:pic>
+              </a:graphicData>
+            </a:graphic>
+          </wp:inline>
+        </w:drawing>
+      </w:r>
+    </w:p>
+    <w:p>
+      <w:pPr>
+        <w:numPr>
+          <w:ilvl w:val="0"/>
+          <w:numId w:val="6"/>
+        </w:numPr>
+      </w:pPr>
+      <w:r>
+        <w:rPr>
+          <w:noProof/>
+        </w:rPr>
+        <w:lastRenderedPageBreak/>
+        <w:drawing>
+          <wp:anchor distT="0" distB="0" distL="114300" distR="114300" simplePos="0" relativeHeight="251675648" behindDoc="0" locked="0" layoutInCell="1" allowOverlap="1" wp14:anchorId="5223955B" wp14:editId="5C6D5C67">
+            <wp:simplePos x="0" y="0"/>
+            <wp:positionH relativeFrom="margin">
+              <wp:posOffset>66675</wp:posOffset>
+            </wp:positionH>
+            <wp:positionV relativeFrom="margin">
+              <wp:posOffset>285115</wp:posOffset>
+            </wp:positionV>
+            <wp:extent cx="5943600" cy="4458970"/>
+            <wp:effectExtent l="0" t="0" r="0" b="0"/>
+            <wp:wrapSquare wrapText="bothSides"/>
+            <wp:docPr id="1512762185" name="Picture 21" descr="A black cable on a wood surface&#10;&#10;Description automatically generated"/>
+            <wp:cNvGraphicFramePr>
+              <a:graphicFrameLocks xmlns:a="http://schemas.openxmlformats.org/drawingml/2006/main" noChangeAspect="1"/>
+            </wp:cNvGraphicFramePr>
+            <a:graphic xmlns:a="http://schemas.openxmlformats.org/drawingml/2006/main">
+              <a:graphicData uri="http://schemas.openxmlformats.org/drawingml/2006/picture">
+                <pic:pic xmlns:pic="http://schemas.openxmlformats.org/drawingml/2006/picture">
+                  <pic:nvPicPr>
+                    <pic:cNvPr id="1512762185" name="Picture 21" descr="A black cable on a wood surface&#10;&#10;Description automatically generated"/>
+                    <pic:cNvPicPr/>
+                  </pic:nvPicPr>
+                  <pic:blipFill>
+                    <a:blip r:embed="rId28" cstate="print">
+                      <a:extLst>
+                        <a:ext uri="{28A0092B-C50C-407E-A947-70E740481C1C}">
+                          <a14:useLocalDpi xmlns:a14="http://schemas.microsoft.com/office/drawing/2010/main" val="0"/>
+                        </a:ext>
+                      </a:extLst>
+                    </a:blip>
+                    <a:stretch>
+                      <a:fillRect/>
+                    </a:stretch>
+                  </pic:blipFill>
+                  <pic:spPr>
+                    <a:xfrm>
+                      <a:off x="0" y="0"/>
+                      <a:ext cx="5943600" cy="4458970"/>
+                    </a:xfrm>
+                    <a:prstGeom prst="rect">
+                      <a:avLst/>
+                    </a:prstGeom>
+                  </pic:spPr>
+                </pic:pic>
+              </a:graphicData>
+            </a:graphic>
+          </wp:anchor>
+        </w:drawing>
+      </w:r>
+      <w:r>
+        <w:rPr>
+          <w:rFonts w:hint="cs"/>
+          <w:cs/>
+        </w:rPr>
+        <w:t xml:space="preserve">สาย </w:t>
+      </w:r>
+      <w:r>
+        <w:t>power</w:t>
+      </w:r>
+    </w:p>
+    <w:p/>
+    <w:p>
+      <w:pPr>
+        <w:pStyle w:val="ListParagraph"/>
+        <w:numPr>
+          <w:ilvl w:val="0"/>
+          <w:numId w:val="6"/>
+        </w:numPr>
+        <w:rPr>
+          <w:noProof/>
+        </w:rPr>
+      </w:pPr>
+      <w:r>
+        <w:rPr>
+          <w:noProof/>
+        </w:rPr>
+        <w:t>Switch</w:t>
+      </w:r>
+    </w:p>
+    <w:p>
+      <w:pPr>
+        <w:pStyle w:val="ListParagraph"/>
+        <w:rPr>
+          <w:noProof/>
+        </w:rPr>
+      </w:pPr>
+      <w:r>
+        <w:rPr>
+          <w:noProof/>
+        </w:rPr>
+        <w:drawing>
+          <wp:anchor distT="0" distB="0" distL="114300" distR="114300" simplePos="0" relativeHeight="251676672" behindDoc="0" locked="0" layoutInCell="1" allowOverlap="1" wp14:anchorId="61C25583" wp14:editId="5AC54177">
+            <wp:simplePos x="0" y="0"/>
+            <wp:positionH relativeFrom="margin">
+              <wp:posOffset>600075</wp:posOffset>
+            </wp:positionH>
+            <wp:positionV relativeFrom="margin">
+              <wp:posOffset>5562600</wp:posOffset>
+            </wp:positionV>
+            <wp:extent cx="2344420" cy="2922270"/>
+            <wp:effectExtent l="0" t="0" r="0" b="0"/>
+            <wp:wrapSquare wrapText="bothSides"/>
+            <wp:docPr id="1042441398" name="Picture 22" descr="A hand holding a switch&#10;&#10;Description automatically generated"/>
+            <wp:cNvGraphicFramePr>
+              <a:graphicFrameLocks xmlns:a="http://schemas.openxmlformats.org/drawingml/2006/main" noChangeAspect="1"/>
+            </wp:cNvGraphicFramePr>
+            <a:graphic xmlns:a="http://schemas.openxmlformats.org/drawingml/2006/main">
+              <a:graphicData uri="http://schemas.openxmlformats.org/drawingml/2006/picture">
+                <pic:pic xmlns:pic="http://schemas.openxmlformats.org/drawingml/2006/picture">
+                  <pic:nvPicPr>
+                    <pic:cNvPr id="1042441398" name="Picture 22" descr="A hand holding a switch&#10;&#10;Description automatically generated"/>
+                    <pic:cNvPicPr/>
+                  </pic:nvPicPr>
+                  <pic:blipFill rotWithShape="1">
+                    <a:blip r:embed="rId29" cstate="print">
+                      <a:extLst>
+                        <a:ext uri="{28A0092B-C50C-407E-A947-70E740481C1C}">
+                          <a14:useLocalDpi xmlns:a14="http://schemas.microsoft.com/office/drawing/2010/main" val="0"/>
+                        </a:ext>
+                      </a:extLst>
+                    </a:blip>
+                    <a:srcRect t="42919" r="38942"/>
+                    <a:stretch/>
+                  </pic:blipFill>
+                  <pic:spPr bwMode="auto">
+                    <a:xfrm>
+                      <a:off x="0" y="0"/>
+                      <a:ext cx="2344420" cy="2922270"/>
+                    </a:xfrm>
+                    <a:prstGeom prst="rect">
+                      <a:avLst/>
+                    </a:prstGeom>
+                    <a:ln>
+                      <a:noFill/>
+                    </a:ln>
+                    <a:extLst>
+                      <a:ext uri="{53640926-AAD7-44D8-BBD7-CCE9431645EC}">
+                        <a14:shadowObscured xmlns:a14="http://schemas.microsoft.com/office/drawing/2010/main"/>
+                      </a:ext>
+                    </a:extLst>
+                  </pic:spPr>
+                </pic:pic>
+              </a:graphicData>
+            </a:graphic>
+            <wp14:sizeRelH relativeFrom="margin">
+              <wp14:pctWidth>0</wp14:pctWidth>
+            </wp14:sizeRelH>
+            <wp14:sizeRelV relativeFrom="margin">
+              <wp14:pctHeight>0</wp14:pctHeight>
+            </wp14:sizeRelV>
+          </wp:anchor>
+        </w:drawing>
+      </w:r>
+    </w:p>
+    <w:p>
+      <w:pPr>
+        <w:rPr>
+          <w:noProof/>
+        </w:rPr>
+      </w:pPr>
+    </w:p>
+    <w:p>
+      <w:pPr>
+        <w:rPr>
+          <w:noProof/>
+        </w:rPr>
+      </w:pPr>
+    </w:p>
+    <w:p>
+      <w:pPr>
+        <w:rPr>
+          <w:noProof/>
+        </w:rPr>
+      </w:pPr>
+    </w:p>
+    <w:p>
+      <w:pPr>
+        <w:rPr>
+          <w:noProof/>
+        </w:rPr>
+      </w:pPr>
+    </w:p>
+    <w:p>
+      <w:pPr>
+        <w:rPr>
+          <w:noProof/>
+        </w:rPr>
+      </w:pPr>
+    </w:p>
+    <w:p>
+      <w:pPr>
+        <w:rPr>
+          <w:noProof/>
+        </w:rPr>
+      </w:pPr>
+    </w:p>
+    <w:p>
+      <w:pPr>
+        <w:rPr>
+          <w:noProof/>
+        </w:rPr>
+      </w:pPr>
+    </w:p>
+    <w:p>
+      <w:pPr>
+        <w:rPr>
+          <w:noProof/>
+        </w:rPr>
+      </w:pPr>
+    </w:p>
+    <w:p>
+      <w:pPr>
+        <w:pStyle w:val="ListParagraph"/>
+        <w:rPr>
+          <w:noProof/>
+        </w:rPr>
+      </w:pPr>
+    </w:p>
+    <w:p>
+      <w:pPr>
+        <w:pStyle w:val="ListParagraph"/>
+        <w:numPr>
+          <w:ilvl w:val="0"/>
+          <w:numId w:val="6"/>
+        </w:numPr>
+        <w:rPr>
+          <w:noProof/>
+        </w:rPr>
+      </w:pPr>
+      <w:r>
+        <w:rPr>
+          <w:rFonts w:hint="cs"/>
+          <w:noProof/>
+          <w:cs/>
+        </w:rPr>
+        <w:t>อุปกรในการตัดเจาะ และ เก็บงานดังภาพ</w:t>
+      </w:r>
+    </w:p>
+    <w:p>
+      <w:r>
+        <w:rPr>
+          <w:noProof/>
+        </w:rPr>
+        <w:drawing>
+          <wp:anchor distT="0" distB="0" distL="114300" distR="114300" simplePos="0" relativeHeight="251677696" behindDoc="0" locked="0" layoutInCell="1" allowOverlap="1" wp14:anchorId="5A8F71E8" wp14:editId="798E14EA">
+            <wp:simplePos x="0" y="0"/>
+            <wp:positionH relativeFrom="margin">
+              <wp:posOffset>942975</wp:posOffset>
+            </wp:positionH>
+            <wp:positionV relativeFrom="margin">
+              <wp:posOffset>542925</wp:posOffset>
+            </wp:positionV>
+            <wp:extent cx="4156710" cy="5143500"/>
+            <wp:effectExtent l="0" t="0" r="0" b="0"/>
+            <wp:wrapSquare wrapText="bothSides"/>
+            <wp:docPr id="1534462861" name="Picture 23" descr="A group of tools on a table&#10;&#10;Description automatically generated"/>
+            <wp:cNvGraphicFramePr>
+              <a:graphicFrameLocks xmlns:a="http://schemas.openxmlformats.org/drawingml/2006/main" noChangeAspect="1"/>
+            </wp:cNvGraphicFramePr>
+            <a:graphic xmlns:a="http://schemas.openxmlformats.org/drawingml/2006/main">
+              <a:graphicData uri="http://schemas.openxmlformats.org/drawingml/2006/picture">
+                <pic:pic xmlns:pic="http://schemas.openxmlformats.org/drawingml/2006/picture">
+                  <pic:nvPicPr>
+                    <pic:cNvPr id="1534462861" name="Picture 23" descr="A group of tools on a table&#10;&#10;Description automatically generated"/>
+                    <pic:cNvPicPr/>
+                  </pic:nvPicPr>
+                  <pic:blipFill rotWithShape="1">
+                    <a:blip r:embed="rId30" cstate="print">
+                      <a:extLst>
+                        <a:ext uri="{28A0092B-C50C-407E-A947-70E740481C1C}">
+                          <a14:useLocalDpi xmlns:a14="http://schemas.microsoft.com/office/drawing/2010/main" val="0"/>
+                        </a:ext>
+                      </a:extLst>
+                    </a:blip>
+                    <a:srcRect b="7184"/>
+                    <a:stretch/>
+                  </pic:blipFill>
+                  <pic:spPr bwMode="auto">
+                    <a:xfrm>
+                      <a:off x="0" y="0"/>
+                      <a:ext cx="4156710" cy="5143500"/>
+                    </a:xfrm>
+                    <a:prstGeom prst="rect">
+                      <a:avLst/>
+                    </a:prstGeom>
+                    <a:ln>
+                      <a:noFill/>
+                    </a:ln>
+                    <a:extLst>
+                      <a:ext uri="{53640926-AAD7-44D8-BBD7-CCE9431645EC}">
+                        <a14:shadowObscured xmlns:a14="http://schemas.microsoft.com/office/drawing/2010/main"/>
+                      </a:ext>
+                    </a:extLst>
+                  </pic:spPr>
+                </pic:pic>
+              </a:graphicData>
+            </a:graphic>
+            <wp14:sizeRelH relativeFrom="margin">
+              <wp14:pctWidth>0</wp14:pctWidth>
+            </wp14:sizeRelH>
+            <wp14:sizeRelV relativeFrom="margin">
+              <wp14:pctHeight>0</wp14:pctHeight>
+            </wp14:sizeRelV>
+          </wp:anchor>
+        </w:drawing>
+      </w:r>
+    </w:p>
+    <w:p/>
+    <w:p/>
+    <w:p/>
+    <w:p/>
+    <w:p/>
+    <w:p/>
+    <w:p/>
+    <w:p/>
+    <w:p>
+      <w:pPr>
+        <w:pStyle w:val="ListParagraph"/>
+      </w:pPr>
+    </w:p>
+    <w:p>
+      <w:pPr>
+        <w:pStyle w:val="ListParagraph"/>
+      </w:pPr>
+    </w:p>
+    <w:p>
+      <w:pPr>
+        <w:pStyle w:val="ListParagraph"/>
+      </w:pPr>
+    </w:p>
+    <w:p>
+      <w:pPr>
+        <w:pStyle w:val="ListParagraph"/>
+      </w:pPr>
+    </w:p>
+    <w:p>
+      <w:pPr>
+        <w:pStyle w:val="ListParagraph"/>
+      </w:pPr>
+    </w:p>
+    <w:p>
+      <w:pPr>
+        <w:pStyle w:val="ListParagraph"/>
+      </w:pPr>
+    </w:p>
+    <w:p>
+      <w:pPr>
+        <w:pStyle w:val="ListParagraph"/>
+      </w:pPr>
+    </w:p>
+    <w:p/>
+    <w:p/>
+    <w:p/>
+    <w:p>
+      <w:r>
+        <w:pict w14:anchorId="4DA74ECE">
+          <v:rect id="_x0000_i1207" style="width:0;height:1.5pt" o:hralign="center" o:hrstd="t" o:hr="t" fillcolor="#a0a0a0" stroked="f"/>
+        </w:pict>
+      </w:r>
+    </w:p>
+    <w:p>
+      <w:pPr>
+        <w:rPr>
+          <w:b/>
+          <w:bCs/>
+        </w:rPr>
+      </w:pPr>
+      <w:r>
+        <w:rPr>
+          <w:b/>
+          <w:bCs/>
+          <w:cs/>
+        </w:rPr>
+        <w:t>สรุปผลการทำโครงงาน</w:t>
+      </w:r>
+    </w:p>
+    <w:p>
+      <w:r>
+        <w:rPr>
+          <w:cs/>
+        </w:rPr>
+        <w:t>โครงงานนี้ประสบความสำเร็จในการสร้างระบบควบคุมที่ใช้โครงสร้างจากแผ่น</w:t>
+      </w:r>
+      <w:proofErr w:type="spellStart"/>
+      <w:r>
+        <w:rPr>
+          <w:cs/>
+        </w:rPr>
+        <w:t>อะคริลิค</w:t>
+      </w:r>
+      <w:proofErr w:type="spellEnd"/>
+      <w:r>
+        <w:rPr>
+          <w:cs/>
+        </w:rPr>
+        <w:t xml:space="preserve">และ </w:t>
+      </w:r>
+      <w:r>
+        <w:t xml:space="preserve">Arduino Uno R3 </w:t>
+      </w:r>
+      <w:r>
+        <w:rPr>
+          <w:cs/>
+        </w:rPr>
+        <w:t>โดยสามารถนำไปประยุกต์ใช้ในงานอื่นๆ ได้ เช่น ระบบเปิด-ปิดไฟอัตโนมัติ หรืองานควบคุมอิเล็กทรอนิกส์ที่ต้องการความทนทานและโครงสร้างที่เรียบง่าย</w:t>
+      </w:r>
+    </w:p>
+    <w:p/>
     <w:sectPr>
       <w:pgSz w:w="12240" w:h="15840"/>
       <w:pgMar w:top="1440" w:right="1440" w:bottom="1440" w:left="1440" w:header="720" w:footer="720" w:gutter="0"/>
@@ -242,6 +2755,1052 @@
     </w:sectPr>
   </w:body>
 </w:document>
+</file>
+
+<file path=word/numbering.xml><?xml version="1.0" encoding="utf-8"?>
+<w:numbering xmlns:wpc="http://schemas.microsoft.com/office/word/2010/wordprocessingCanvas" xmlns:cx="http://schemas.microsoft.com/office/drawing/2014/chartex" xmlns:cx1="http://schemas.microsoft.com/office/drawing/2015/9/8/chartex" xmlns:cx2="http://schemas.microsoft.com/office/drawing/2015/10/21/chartex" xmlns:cx3="http://schemas.microsoft.com/office/drawing/2016/5/9/chartex" xmlns:cx4="http://schemas.microsoft.com/office/drawing/2016/5/10/chartex" xmlns:cx5="http://schemas.microsoft.com/office/drawing/2016/5/11/chartex" xmlns:cx6="http://schemas.microsoft.com/office/drawing/2016/5/12/chartex" xmlns:cx7="http://schemas.microsoft.com/office/drawing/2016/5/13/chartex" xmlns:cx8="http://schemas.microsoft.com/office/drawing/2016/5/14/chartex" xmlns:mc="http://schemas.openxmlformats.org/markup-compatibility/2006" xmlns:aink="http://schemas.microsoft.com/office/drawing/2016/ink" xmlns:am3d="http://schemas.microsoft.com/office/drawing/2017/model3d" xmlns:o="urn:schemas-microsoft-com:office:office" xmlns:oel="http://schemas.microsoft.com/office/2019/extlst" xmlns:r="http://schemas.openxmlformats.org/officeDocument/2006/relationships" xmlns:m="http://schemas.openxmlformats.org/officeDocument/2006/math" xmlns:v="urn:schemas-microsoft-com:vml" xmlns:wp14="http://schemas.microsoft.com/office/word/2010/wordprocessingDrawing" xmlns:wp="http://schemas.openxmlformats.org/drawingml/2006/wordprocessingDrawing" xmlns:w10="urn:schemas-microsoft-com:office:word" xmlns:w="http://schemas.openxmlformats.org/wordprocessingml/2006/main" xmlns:w14="http://schemas.microsoft.com/office/word/2010/wordml" xmlns:w15="http://schemas.microsoft.com/office/word/2012/wordml" xmlns:w16cex="http://schemas.microsoft.com/office/word/2018/wordml/cex" xmlns:w16cid="http://schemas.microsoft.com/office/word/2016/wordml/cid" xmlns:w16="http://schemas.microsoft.com/office/word/2018/wordml" xmlns:w16du="http://schemas.microsoft.com/office/word/2023/wordml/word16du" xmlns:w16sdtdh="http://schemas.microsoft.com/office/word/2020/wordml/sdtdatahash" xmlns:w16sdtfl="http://schemas.microsoft.com/office/word/2024/wordml/sdtformatlock" xmlns:w16se="http://schemas.microsoft.com/office/word/2015/wordml/symex" xmlns:wpg="http://schemas.microsoft.com/office/word/2010/wordprocessingGroup" xmlns:wpi="http://schemas.microsoft.com/office/word/2010/wordprocessingInk" xmlns:wne="http://schemas.microsoft.com/office/word/2006/wordml" xmlns:wps="http://schemas.microsoft.com/office/word/2010/wordprocessingShape" mc:Ignorable="w14 w15 w16se w16cid w16 w16cex w16sdtdh w16sdtfl w16du wp14">
+  <w:numPicBullet w:numPicBulletId="0">
+    <w:pict>
+      <v:rect id="_x0000_i1036" style="width:0;height:1.5pt" o:hralign="center" o:bullet="t" o:hrstd="t" o:hr="t" fillcolor="#a0a0a0" stroked="f"/>
+    </w:pict>
+  </w:numPicBullet>
+  <w:abstractNum w:abstractNumId="0" w15:restartNumberingAfterBreak="0">
+    <w:nsid w:val="0BA904CD"/>
+    <w:multiLevelType w:val="multilevel"/>
+    <w:tmpl w:val="C1743BB6"/>
+    <w:lvl w:ilvl="0">
+      <w:start w:val="1"/>
+      <w:numFmt w:val="decimal"/>
+      <w:lvlText w:val="%1."/>
+      <w:lvlJc w:val="left"/>
+      <w:pPr>
+        <w:tabs>
+          <w:tab w:val="num" w:pos="720"/>
+        </w:tabs>
+        <w:ind w:left="720" w:hanging="360"/>
+      </w:pPr>
+    </w:lvl>
+    <w:lvl w:ilvl="1" w:tentative="1">
+      <w:start w:val="1"/>
+      <w:numFmt w:val="decimal"/>
+      <w:lvlText w:val="%2."/>
+      <w:lvlJc w:val="left"/>
+      <w:pPr>
+        <w:tabs>
+          <w:tab w:val="num" w:pos="1440"/>
+        </w:tabs>
+        <w:ind w:left="1440" w:hanging="360"/>
+      </w:pPr>
+    </w:lvl>
+    <w:lvl w:ilvl="2" w:tentative="1">
+      <w:start w:val="1"/>
+      <w:numFmt w:val="decimal"/>
+      <w:lvlText w:val="%3."/>
+      <w:lvlJc w:val="left"/>
+      <w:pPr>
+        <w:tabs>
+          <w:tab w:val="num" w:pos="2160"/>
+        </w:tabs>
+        <w:ind w:left="2160" w:hanging="360"/>
+      </w:pPr>
+    </w:lvl>
+    <w:lvl w:ilvl="3" w:tentative="1">
+      <w:start w:val="1"/>
+      <w:numFmt w:val="decimal"/>
+      <w:lvlText w:val="%4."/>
+      <w:lvlJc w:val="left"/>
+      <w:pPr>
+        <w:tabs>
+          <w:tab w:val="num" w:pos="2880"/>
+        </w:tabs>
+        <w:ind w:left="2880" w:hanging="360"/>
+      </w:pPr>
+    </w:lvl>
+    <w:lvl w:ilvl="4" w:tentative="1">
+      <w:start w:val="1"/>
+      <w:numFmt w:val="decimal"/>
+      <w:lvlText w:val="%5."/>
+      <w:lvlJc w:val="left"/>
+      <w:pPr>
+        <w:tabs>
+          <w:tab w:val="num" w:pos="3600"/>
+        </w:tabs>
+        <w:ind w:left="3600" w:hanging="360"/>
+      </w:pPr>
+    </w:lvl>
+    <w:lvl w:ilvl="5" w:tentative="1">
+      <w:start w:val="1"/>
+      <w:numFmt w:val="decimal"/>
+      <w:lvlText w:val="%6."/>
+      <w:lvlJc w:val="left"/>
+      <w:pPr>
+        <w:tabs>
+          <w:tab w:val="num" w:pos="4320"/>
+        </w:tabs>
+        <w:ind w:left="4320" w:hanging="360"/>
+      </w:pPr>
+    </w:lvl>
+    <w:lvl w:ilvl="6" w:tentative="1">
+      <w:start w:val="1"/>
+      <w:numFmt w:val="decimal"/>
+      <w:lvlText w:val="%7."/>
+      <w:lvlJc w:val="left"/>
+      <w:pPr>
+        <w:tabs>
+          <w:tab w:val="num" w:pos="5040"/>
+        </w:tabs>
+        <w:ind w:left="5040" w:hanging="360"/>
+      </w:pPr>
+    </w:lvl>
+    <w:lvl w:ilvl="7" w:tentative="1">
+      <w:start w:val="1"/>
+      <w:numFmt w:val="decimal"/>
+      <w:lvlText w:val="%8."/>
+      <w:lvlJc w:val="left"/>
+      <w:pPr>
+        <w:tabs>
+          <w:tab w:val="num" w:pos="5760"/>
+        </w:tabs>
+        <w:ind w:left="5760" w:hanging="360"/>
+      </w:pPr>
+    </w:lvl>
+    <w:lvl w:ilvl="8" w:tentative="1">
+      <w:start w:val="1"/>
+      <w:numFmt w:val="decimal"/>
+      <w:lvlText w:val="%9."/>
+      <w:lvlJc w:val="left"/>
+      <w:pPr>
+        <w:tabs>
+          <w:tab w:val="num" w:pos="6480"/>
+        </w:tabs>
+        <w:ind w:left="6480" w:hanging="360"/>
+      </w:pPr>
+    </w:lvl>
+  </w:abstractNum>
+  <w:abstractNum w:abstractNumId="1" w15:restartNumberingAfterBreak="0">
+    <w:nsid w:val="1B331E5A"/>
+    <w:multiLevelType w:val="multilevel"/>
+    <w:tmpl w:val="12406360"/>
+    <w:lvl w:ilvl="0">
+      <w:start w:val="1"/>
+      <w:numFmt w:val="bullet"/>
+      <w:lvlText w:val=""/>
+      <w:lvlJc w:val="left"/>
+      <w:pPr>
+        <w:tabs>
+          <w:tab w:val="num" w:pos="720"/>
+        </w:tabs>
+        <w:ind w:left="720" w:hanging="360"/>
+      </w:pPr>
+      <w:rPr>
+        <w:rFonts w:ascii="Symbol" w:hAnsi="Symbol" w:hint="default"/>
+        <w:sz w:val="20"/>
+      </w:rPr>
+    </w:lvl>
+    <w:lvl w:ilvl="1" w:tentative="1">
+      <w:start w:val="1"/>
+      <w:numFmt w:val="bullet"/>
+      <w:lvlText w:val="o"/>
+      <w:lvlJc w:val="left"/>
+      <w:pPr>
+        <w:tabs>
+          <w:tab w:val="num" w:pos="1440"/>
+        </w:tabs>
+        <w:ind w:left="1440" w:hanging="360"/>
+      </w:pPr>
+      <w:rPr>
+        <w:rFonts w:ascii="Courier New" w:hAnsi="Courier New" w:hint="default"/>
+        <w:sz w:val="20"/>
+      </w:rPr>
+    </w:lvl>
+    <w:lvl w:ilvl="2" w:tentative="1">
+      <w:start w:val="1"/>
+      <w:numFmt w:val="bullet"/>
+      <w:lvlText w:val=""/>
+      <w:lvlJc w:val="left"/>
+      <w:pPr>
+        <w:tabs>
+          <w:tab w:val="num" w:pos="2160"/>
+        </w:tabs>
+        <w:ind w:left="2160" w:hanging="360"/>
+      </w:pPr>
+      <w:rPr>
+        <w:rFonts w:ascii="Wingdings" w:hAnsi="Wingdings" w:hint="default"/>
+        <w:sz w:val="20"/>
+      </w:rPr>
+    </w:lvl>
+    <w:lvl w:ilvl="3" w:tentative="1">
+      <w:start w:val="1"/>
+      <w:numFmt w:val="bullet"/>
+      <w:lvlText w:val=""/>
+      <w:lvlJc w:val="left"/>
+      <w:pPr>
+        <w:tabs>
+          <w:tab w:val="num" w:pos="2880"/>
+        </w:tabs>
+        <w:ind w:left="2880" w:hanging="360"/>
+      </w:pPr>
+      <w:rPr>
+        <w:rFonts w:ascii="Wingdings" w:hAnsi="Wingdings" w:hint="default"/>
+        <w:sz w:val="20"/>
+      </w:rPr>
+    </w:lvl>
+    <w:lvl w:ilvl="4" w:tentative="1">
+      <w:start w:val="1"/>
+      <w:numFmt w:val="bullet"/>
+      <w:lvlText w:val=""/>
+      <w:lvlJc w:val="left"/>
+      <w:pPr>
+        <w:tabs>
+          <w:tab w:val="num" w:pos="3600"/>
+        </w:tabs>
+        <w:ind w:left="3600" w:hanging="360"/>
+      </w:pPr>
+      <w:rPr>
+        <w:rFonts w:ascii="Wingdings" w:hAnsi="Wingdings" w:hint="default"/>
+        <w:sz w:val="20"/>
+      </w:rPr>
+    </w:lvl>
+    <w:lvl w:ilvl="5" w:tentative="1">
+      <w:start w:val="1"/>
+      <w:numFmt w:val="bullet"/>
+      <w:lvlText w:val=""/>
+      <w:lvlJc w:val="left"/>
+      <w:pPr>
+        <w:tabs>
+          <w:tab w:val="num" w:pos="4320"/>
+        </w:tabs>
+        <w:ind w:left="4320" w:hanging="360"/>
+      </w:pPr>
+      <w:rPr>
+        <w:rFonts w:ascii="Wingdings" w:hAnsi="Wingdings" w:hint="default"/>
+        <w:sz w:val="20"/>
+      </w:rPr>
+    </w:lvl>
+    <w:lvl w:ilvl="6" w:tentative="1">
+      <w:start w:val="1"/>
+      <w:numFmt w:val="bullet"/>
+      <w:lvlText w:val=""/>
+      <w:lvlJc w:val="left"/>
+      <w:pPr>
+        <w:tabs>
+          <w:tab w:val="num" w:pos="5040"/>
+        </w:tabs>
+        <w:ind w:left="5040" w:hanging="360"/>
+      </w:pPr>
+      <w:rPr>
+        <w:rFonts w:ascii="Wingdings" w:hAnsi="Wingdings" w:hint="default"/>
+        <w:sz w:val="20"/>
+      </w:rPr>
+    </w:lvl>
+    <w:lvl w:ilvl="7" w:tentative="1">
+      <w:start w:val="1"/>
+      <w:numFmt w:val="bullet"/>
+      <w:lvlText w:val=""/>
+      <w:lvlJc w:val="left"/>
+      <w:pPr>
+        <w:tabs>
+          <w:tab w:val="num" w:pos="5760"/>
+        </w:tabs>
+        <w:ind w:left="5760" w:hanging="360"/>
+      </w:pPr>
+      <w:rPr>
+        <w:rFonts w:ascii="Wingdings" w:hAnsi="Wingdings" w:hint="default"/>
+        <w:sz w:val="20"/>
+      </w:rPr>
+    </w:lvl>
+    <w:lvl w:ilvl="8" w:tentative="1">
+      <w:start w:val="1"/>
+      <w:numFmt w:val="bullet"/>
+      <w:lvlText w:val=""/>
+      <w:lvlJc w:val="left"/>
+      <w:pPr>
+        <w:tabs>
+          <w:tab w:val="num" w:pos="6480"/>
+        </w:tabs>
+        <w:ind w:left="6480" w:hanging="360"/>
+      </w:pPr>
+      <w:rPr>
+        <w:rFonts w:ascii="Wingdings" w:hAnsi="Wingdings" w:hint="default"/>
+        <w:sz w:val="20"/>
+      </w:rPr>
+    </w:lvl>
+  </w:abstractNum>
+  <w:abstractNum w:abstractNumId="2" w15:restartNumberingAfterBreak="0">
+    <w:nsid w:val="1BC75EF0"/>
+    <w:multiLevelType w:val="multilevel"/>
+    <w:tmpl w:val="C12E7B8A"/>
+    <w:lvl w:ilvl="0">
+      <w:start w:val="1"/>
+      <w:numFmt w:val="decimal"/>
+      <w:lvlText w:val="%1."/>
+      <w:lvlJc w:val="left"/>
+      <w:pPr>
+        <w:tabs>
+          <w:tab w:val="num" w:pos="720"/>
+        </w:tabs>
+        <w:ind w:left="720" w:hanging="360"/>
+      </w:pPr>
+    </w:lvl>
+    <w:lvl w:ilvl="1" w:tentative="1">
+      <w:start w:val="1"/>
+      <w:numFmt w:val="decimal"/>
+      <w:lvlText w:val="%2."/>
+      <w:lvlJc w:val="left"/>
+      <w:pPr>
+        <w:tabs>
+          <w:tab w:val="num" w:pos="1440"/>
+        </w:tabs>
+        <w:ind w:left="1440" w:hanging="360"/>
+      </w:pPr>
+    </w:lvl>
+    <w:lvl w:ilvl="2" w:tentative="1">
+      <w:start w:val="1"/>
+      <w:numFmt w:val="decimal"/>
+      <w:lvlText w:val="%3."/>
+      <w:lvlJc w:val="left"/>
+      <w:pPr>
+        <w:tabs>
+          <w:tab w:val="num" w:pos="2160"/>
+        </w:tabs>
+        <w:ind w:left="2160" w:hanging="360"/>
+      </w:pPr>
+    </w:lvl>
+    <w:lvl w:ilvl="3" w:tentative="1">
+      <w:start w:val="1"/>
+      <w:numFmt w:val="decimal"/>
+      <w:lvlText w:val="%4."/>
+      <w:lvlJc w:val="left"/>
+      <w:pPr>
+        <w:tabs>
+          <w:tab w:val="num" w:pos="2880"/>
+        </w:tabs>
+        <w:ind w:left="2880" w:hanging="360"/>
+      </w:pPr>
+    </w:lvl>
+    <w:lvl w:ilvl="4" w:tentative="1">
+      <w:start w:val="1"/>
+      <w:numFmt w:val="decimal"/>
+      <w:lvlText w:val="%5."/>
+      <w:lvlJc w:val="left"/>
+      <w:pPr>
+        <w:tabs>
+          <w:tab w:val="num" w:pos="3600"/>
+        </w:tabs>
+        <w:ind w:left="3600" w:hanging="360"/>
+      </w:pPr>
+    </w:lvl>
+    <w:lvl w:ilvl="5" w:tentative="1">
+      <w:start w:val="1"/>
+      <w:numFmt w:val="decimal"/>
+      <w:lvlText w:val="%6."/>
+      <w:lvlJc w:val="left"/>
+      <w:pPr>
+        <w:tabs>
+          <w:tab w:val="num" w:pos="4320"/>
+        </w:tabs>
+        <w:ind w:left="4320" w:hanging="360"/>
+      </w:pPr>
+    </w:lvl>
+    <w:lvl w:ilvl="6" w:tentative="1">
+      <w:start w:val="1"/>
+      <w:numFmt w:val="decimal"/>
+      <w:lvlText w:val="%7."/>
+      <w:lvlJc w:val="left"/>
+      <w:pPr>
+        <w:tabs>
+          <w:tab w:val="num" w:pos="5040"/>
+        </w:tabs>
+        <w:ind w:left="5040" w:hanging="360"/>
+      </w:pPr>
+    </w:lvl>
+    <w:lvl w:ilvl="7" w:tentative="1">
+      <w:start w:val="1"/>
+      <w:numFmt w:val="decimal"/>
+      <w:lvlText w:val="%8."/>
+      <w:lvlJc w:val="left"/>
+      <w:pPr>
+        <w:tabs>
+          <w:tab w:val="num" w:pos="5760"/>
+        </w:tabs>
+        <w:ind w:left="5760" w:hanging="360"/>
+      </w:pPr>
+    </w:lvl>
+    <w:lvl w:ilvl="8" w:tentative="1">
+      <w:start w:val="1"/>
+      <w:numFmt w:val="decimal"/>
+      <w:lvlText w:val="%9."/>
+      <w:lvlJc w:val="left"/>
+      <w:pPr>
+        <w:tabs>
+          <w:tab w:val="num" w:pos="6480"/>
+        </w:tabs>
+        <w:ind w:left="6480" w:hanging="360"/>
+      </w:pPr>
+    </w:lvl>
+  </w:abstractNum>
+  <w:abstractNum w:abstractNumId="3" w15:restartNumberingAfterBreak="0">
+    <w:nsid w:val="236B04F5"/>
+    <w:multiLevelType w:val="multilevel"/>
+    <w:tmpl w:val="A5204838"/>
+    <w:lvl w:ilvl="0">
+      <w:start w:val="2"/>
+      <w:numFmt w:val="decimal"/>
+      <w:lvlText w:val="%1"/>
+      <w:lvlJc w:val="left"/>
+      <w:pPr>
+        <w:ind w:left="360" w:hanging="360"/>
+      </w:pPr>
+      <w:rPr>
+        <w:rFonts w:hint="default"/>
+      </w:rPr>
+    </w:lvl>
+    <w:lvl w:ilvl="1">
+      <w:start w:val="1"/>
+      <w:numFmt w:val="decimal"/>
+      <w:lvlText w:val="%1.%2"/>
+      <w:lvlJc w:val="left"/>
+      <w:pPr>
+        <w:ind w:left="1080" w:hanging="360"/>
+      </w:pPr>
+      <w:rPr>
+        <w:rFonts w:hint="default"/>
+      </w:rPr>
+    </w:lvl>
+    <w:lvl w:ilvl="2">
+      <w:start w:val="1"/>
+      <w:numFmt w:val="decimal"/>
+      <w:lvlText w:val="%1.%2.%3"/>
+      <w:lvlJc w:val="left"/>
+      <w:pPr>
+        <w:ind w:left="2160" w:hanging="720"/>
+      </w:pPr>
+      <w:rPr>
+        <w:rFonts w:hint="default"/>
+      </w:rPr>
+    </w:lvl>
+    <w:lvl w:ilvl="3">
+      <w:start w:val="1"/>
+      <w:numFmt w:val="decimal"/>
+      <w:lvlText w:val="%1.%2.%3.%4"/>
+      <w:lvlJc w:val="left"/>
+      <w:pPr>
+        <w:ind w:left="3240" w:hanging="1080"/>
+      </w:pPr>
+      <w:rPr>
+        <w:rFonts w:hint="default"/>
+      </w:rPr>
+    </w:lvl>
+    <w:lvl w:ilvl="4">
+      <w:start w:val="1"/>
+      <w:numFmt w:val="decimal"/>
+      <w:lvlText w:val="%1.%2.%3.%4.%5"/>
+      <w:lvlJc w:val="left"/>
+      <w:pPr>
+        <w:ind w:left="3960" w:hanging="1080"/>
+      </w:pPr>
+      <w:rPr>
+        <w:rFonts w:hint="default"/>
+      </w:rPr>
+    </w:lvl>
+    <w:lvl w:ilvl="5">
+      <w:start w:val="1"/>
+      <w:numFmt w:val="decimal"/>
+      <w:lvlText w:val="%1.%2.%3.%4.%5.%6"/>
+      <w:lvlJc w:val="left"/>
+      <w:pPr>
+        <w:ind w:left="5040" w:hanging="1440"/>
+      </w:pPr>
+      <w:rPr>
+        <w:rFonts w:hint="default"/>
+      </w:rPr>
+    </w:lvl>
+    <w:lvl w:ilvl="6">
+      <w:start w:val="1"/>
+      <w:numFmt w:val="decimal"/>
+      <w:lvlText w:val="%1.%2.%3.%4.%5.%6.%7"/>
+      <w:lvlJc w:val="left"/>
+      <w:pPr>
+        <w:ind w:left="5760" w:hanging="1440"/>
+      </w:pPr>
+      <w:rPr>
+        <w:rFonts w:hint="default"/>
+      </w:rPr>
+    </w:lvl>
+    <w:lvl w:ilvl="7">
+      <w:start w:val="1"/>
+      <w:numFmt w:val="decimal"/>
+      <w:lvlText w:val="%1.%2.%3.%4.%5.%6.%7.%8"/>
+      <w:lvlJc w:val="left"/>
+      <w:pPr>
+        <w:ind w:left="6840" w:hanging="1800"/>
+      </w:pPr>
+      <w:rPr>
+        <w:rFonts w:hint="default"/>
+      </w:rPr>
+    </w:lvl>
+    <w:lvl w:ilvl="8">
+      <w:start w:val="1"/>
+      <w:numFmt w:val="decimal"/>
+      <w:lvlText w:val="%1.%2.%3.%4.%5.%6.%7.%8.%9"/>
+      <w:lvlJc w:val="left"/>
+      <w:pPr>
+        <w:ind w:left="7560" w:hanging="1800"/>
+      </w:pPr>
+      <w:rPr>
+        <w:rFonts w:hint="default"/>
+      </w:rPr>
+    </w:lvl>
+  </w:abstractNum>
+  <w:abstractNum w:abstractNumId="4" w15:restartNumberingAfterBreak="0">
+    <w:nsid w:val="47141792"/>
+    <w:multiLevelType w:val="multilevel"/>
+    <w:tmpl w:val="EF5E7C94"/>
+    <w:lvl w:ilvl="0">
+      <w:start w:val="1"/>
+      <w:numFmt w:val="decimal"/>
+      <w:lvlText w:val="%1."/>
+      <w:lvlJc w:val="left"/>
+      <w:pPr>
+        <w:tabs>
+          <w:tab w:val="num" w:pos="720"/>
+        </w:tabs>
+        <w:ind w:left="720" w:hanging="360"/>
+      </w:pPr>
+    </w:lvl>
+    <w:lvl w:ilvl="1" w:tentative="1">
+      <w:start w:val="1"/>
+      <w:numFmt w:val="decimal"/>
+      <w:lvlText w:val="%2."/>
+      <w:lvlJc w:val="left"/>
+      <w:pPr>
+        <w:tabs>
+          <w:tab w:val="num" w:pos="1440"/>
+        </w:tabs>
+        <w:ind w:left="1440" w:hanging="360"/>
+      </w:pPr>
+    </w:lvl>
+    <w:lvl w:ilvl="2" w:tentative="1">
+      <w:start w:val="1"/>
+      <w:numFmt w:val="decimal"/>
+      <w:lvlText w:val="%3."/>
+      <w:lvlJc w:val="left"/>
+      <w:pPr>
+        <w:tabs>
+          <w:tab w:val="num" w:pos="2160"/>
+        </w:tabs>
+        <w:ind w:left="2160" w:hanging="360"/>
+      </w:pPr>
+    </w:lvl>
+    <w:lvl w:ilvl="3" w:tentative="1">
+      <w:start w:val="1"/>
+      <w:numFmt w:val="decimal"/>
+      <w:lvlText w:val="%4."/>
+      <w:lvlJc w:val="left"/>
+      <w:pPr>
+        <w:tabs>
+          <w:tab w:val="num" w:pos="2880"/>
+        </w:tabs>
+        <w:ind w:left="2880" w:hanging="360"/>
+      </w:pPr>
+    </w:lvl>
+    <w:lvl w:ilvl="4" w:tentative="1">
+      <w:start w:val="1"/>
+      <w:numFmt w:val="decimal"/>
+      <w:lvlText w:val="%5."/>
+      <w:lvlJc w:val="left"/>
+      <w:pPr>
+        <w:tabs>
+          <w:tab w:val="num" w:pos="3600"/>
+        </w:tabs>
+        <w:ind w:left="3600" w:hanging="360"/>
+      </w:pPr>
+    </w:lvl>
+    <w:lvl w:ilvl="5" w:tentative="1">
+      <w:start w:val="1"/>
+      <w:numFmt w:val="decimal"/>
+      <w:lvlText w:val="%6."/>
+      <w:lvlJc w:val="left"/>
+      <w:pPr>
+        <w:tabs>
+          <w:tab w:val="num" w:pos="4320"/>
+        </w:tabs>
+        <w:ind w:left="4320" w:hanging="360"/>
+      </w:pPr>
+    </w:lvl>
+    <w:lvl w:ilvl="6" w:tentative="1">
+      <w:start w:val="1"/>
+      <w:numFmt w:val="decimal"/>
+      <w:lvlText w:val="%7."/>
+      <w:lvlJc w:val="left"/>
+      <w:pPr>
+        <w:tabs>
+          <w:tab w:val="num" w:pos="5040"/>
+        </w:tabs>
+        <w:ind w:left="5040" w:hanging="360"/>
+      </w:pPr>
+    </w:lvl>
+    <w:lvl w:ilvl="7" w:tentative="1">
+      <w:start w:val="1"/>
+      <w:numFmt w:val="decimal"/>
+      <w:lvlText w:val="%8."/>
+      <w:lvlJc w:val="left"/>
+      <w:pPr>
+        <w:tabs>
+          <w:tab w:val="num" w:pos="5760"/>
+        </w:tabs>
+        <w:ind w:left="5760" w:hanging="360"/>
+      </w:pPr>
+    </w:lvl>
+    <w:lvl w:ilvl="8" w:tentative="1">
+      <w:start w:val="1"/>
+      <w:numFmt w:val="decimal"/>
+      <w:lvlText w:val="%9."/>
+      <w:lvlJc w:val="left"/>
+      <w:pPr>
+        <w:tabs>
+          <w:tab w:val="num" w:pos="6480"/>
+        </w:tabs>
+        <w:ind w:left="6480" w:hanging="360"/>
+      </w:pPr>
+    </w:lvl>
+  </w:abstractNum>
+  <w:abstractNum w:abstractNumId="5" w15:restartNumberingAfterBreak="0">
+    <w:nsid w:val="514C1EE8"/>
+    <w:multiLevelType w:val="multilevel"/>
+    <w:tmpl w:val="ADD0B686"/>
+    <w:lvl w:ilvl="0">
+      <w:start w:val="1"/>
+      <w:numFmt w:val="decimal"/>
+      <w:lvlText w:val="%1."/>
+      <w:lvlJc w:val="left"/>
+      <w:pPr>
+        <w:ind w:left="420" w:hanging="420"/>
+      </w:pPr>
+      <w:rPr>
+        <w:rFonts w:hint="default"/>
+      </w:rPr>
+    </w:lvl>
+    <w:lvl w:ilvl="1">
+      <w:start w:val="1"/>
+      <w:numFmt w:val="decimal"/>
+      <w:lvlText w:val="%1.%2)"/>
+      <w:lvlJc w:val="left"/>
+      <w:pPr>
+        <w:ind w:left="1440" w:hanging="720"/>
+      </w:pPr>
+      <w:rPr>
+        <w:rFonts w:hint="default"/>
+      </w:rPr>
+    </w:lvl>
+    <w:lvl w:ilvl="2">
+      <w:start w:val="1"/>
+      <w:numFmt w:val="decimal"/>
+      <w:lvlText w:val="%1.%2)%3."/>
+      <w:lvlJc w:val="left"/>
+      <w:pPr>
+        <w:ind w:left="2160" w:hanging="720"/>
+      </w:pPr>
+      <w:rPr>
+        <w:rFonts w:hint="default"/>
+      </w:rPr>
+    </w:lvl>
+    <w:lvl w:ilvl="3">
+      <w:start w:val="1"/>
+      <w:numFmt w:val="decimal"/>
+      <w:lvlText w:val="%1.%2)%3.%4."/>
+      <w:lvlJc w:val="left"/>
+      <w:pPr>
+        <w:ind w:left="3240" w:hanging="1080"/>
+      </w:pPr>
+      <w:rPr>
+        <w:rFonts w:hint="default"/>
+      </w:rPr>
+    </w:lvl>
+    <w:lvl w:ilvl="4">
+      <w:start w:val="1"/>
+      <w:numFmt w:val="decimal"/>
+      <w:lvlText w:val="%1.%2)%3.%4.%5."/>
+      <w:lvlJc w:val="left"/>
+      <w:pPr>
+        <w:ind w:left="3960" w:hanging="1080"/>
+      </w:pPr>
+      <w:rPr>
+        <w:rFonts w:hint="default"/>
+      </w:rPr>
+    </w:lvl>
+    <w:lvl w:ilvl="5">
+      <w:start w:val="1"/>
+      <w:numFmt w:val="decimal"/>
+      <w:lvlText w:val="%1.%2)%3.%4.%5.%6."/>
+      <w:lvlJc w:val="left"/>
+      <w:pPr>
+        <w:ind w:left="5040" w:hanging="1440"/>
+      </w:pPr>
+      <w:rPr>
+        <w:rFonts w:hint="default"/>
+      </w:rPr>
+    </w:lvl>
+    <w:lvl w:ilvl="6">
+      <w:start w:val="1"/>
+      <w:numFmt w:val="decimal"/>
+      <w:lvlText w:val="%1.%2)%3.%4.%5.%6.%7."/>
+      <w:lvlJc w:val="left"/>
+      <w:pPr>
+        <w:ind w:left="5760" w:hanging="1440"/>
+      </w:pPr>
+      <w:rPr>
+        <w:rFonts w:hint="default"/>
+      </w:rPr>
+    </w:lvl>
+    <w:lvl w:ilvl="7">
+      <w:start w:val="1"/>
+      <w:numFmt w:val="decimal"/>
+      <w:lvlText w:val="%1.%2)%3.%4.%5.%6.%7.%8."/>
+      <w:lvlJc w:val="left"/>
+      <w:pPr>
+        <w:ind w:left="6840" w:hanging="1800"/>
+      </w:pPr>
+      <w:rPr>
+        <w:rFonts w:hint="default"/>
+      </w:rPr>
+    </w:lvl>
+    <w:lvl w:ilvl="8">
+      <w:start w:val="1"/>
+      <w:numFmt w:val="decimal"/>
+      <w:lvlText w:val="%1.%2)%3.%4.%5.%6.%7.%8.%9."/>
+      <w:lvlJc w:val="left"/>
+      <w:pPr>
+        <w:ind w:left="7560" w:hanging="1800"/>
+      </w:pPr>
+      <w:rPr>
+        <w:rFonts w:hint="default"/>
+      </w:rPr>
+    </w:lvl>
+  </w:abstractNum>
+  <w:abstractNum w:abstractNumId="6" w15:restartNumberingAfterBreak="0">
+    <w:nsid w:val="7CA21837"/>
+    <w:multiLevelType w:val="multilevel"/>
+    <w:tmpl w:val="628622B2"/>
+    <w:lvl w:ilvl="0">
+      <w:start w:val="1"/>
+      <w:numFmt w:val="bullet"/>
+      <w:lvlText w:val=""/>
+      <w:lvlJc w:val="left"/>
+      <w:pPr>
+        <w:tabs>
+          <w:tab w:val="num" w:pos="720"/>
+        </w:tabs>
+        <w:ind w:left="720" w:hanging="360"/>
+      </w:pPr>
+      <w:rPr>
+        <w:rFonts w:ascii="Symbol" w:hAnsi="Symbol" w:hint="default"/>
+        <w:sz w:val="20"/>
+      </w:rPr>
+    </w:lvl>
+    <w:lvl w:ilvl="1" w:tentative="1">
+      <w:start w:val="1"/>
+      <w:numFmt w:val="bullet"/>
+      <w:lvlText w:val="o"/>
+      <w:lvlJc w:val="left"/>
+      <w:pPr>
+        <w:tabs>
+          <w:tab w:val="num" w:pos="1440"/>
+        </w:tabs>
+        <w:ind w:left="1440" w:hanging="360"/>
+      </w:pPr>
+      <w:rPr>
+        <w:rFonts w:ascii="Courier New" w:hAnsi="Courier New" w:hint="default"/>
+        <w:sz w:val="20"/>
+      </w:rPr>
+    </w:lvl>
+    <w:lvl w:ilvl="2" w:tentative="1">
+      <w:start w:val="1"/>
+      <w:numFmt w:val="bullet"/>
+      <w:lvlText w:val=""/>
+      <w:lvlJc w:val="left"/>
+      <w:pPr>
+        <w:tabs>
+          <w:tab w:val="num" w:pos="2160"/>
+        </w:tabs>
+        <w:ind w:left="2160" w:hanging="360"/>
+      </w:pPr>
+      <w:rPr>
+        <w:rFonts w:ascii="Wingdings" w:hAnsi="Wingdings" w:hint="default"/>
+        <w:sz w:val="20"/>
+      </w:rPr>
+    </w:lvl>
+    <w:lvl w:ilvl="3" w:tentative="1">
+      <w:start w:val="1"/>
+      <w:numFmt w:val="bullet"/>
+      <w:lvlText w:val=""/>
+      <w:lvlJc w:val="left"/>
+      <w:pPr>
+        <w:tabs>
+          <w:tab w:val="num" w:pos="2880"/>
+        </w:tabs>
+        <w:ind w:left="2880" w:hanging="360"/>
+      </w:pPr>
+      <w:rPr>
+        <w:rFonts w:ascii="Wingdings" w:hAnsi="Wingdings" w:hint="default"/>
+        <w:sz w:val="20"/>
+      </w:rPr>
+    </w:lvl>
+    <w:lvl w:ilvl="4" w:tentative="1">
+      <w:start w:val="1"/>
+      <w:numFmt w:val="bullet"/>
+      <w:lvlText w:val=""/>
+      <w:lvlJc w:val="left"/>
+      <w:pPr>
+        <w:tabs>
+          <w:tab w:val="num" w:pos="3600"/>
+        </w:tabs>
+        <w:ind w:left="3600" w:hanging="360"/>
+      </w:pPr>
+      <w:rPr>
+        <w:rFonts w:ascii="Wingdings" w:hAnsi="Wingdings" w:hint="default"/>
+        <w:sz w:val="20"/>
+      </w:rPr>
+    </w:lvl>
+    <w:lvl w:ilvl="5" w:tentative="1">
+      <w:start w:val="1"/>
+      <w:numFmt w:val="bullet"/>
+      <w:lvlText w:val=""/>
+      <w:lvlJc w:val="left"/>
+      <w:pPr>
+        <w:tabs>
+          <w:tab w:val="num" w:pos="4320"/>
+        </w:tabs>
+        <w:ind w:left="4320" w:hanging="360"/>
+      </w:pPr>
+      <w:rPr>
+        <w:rFonts w:ascii="Wingdings" w:hAnsi="Wingdings" w:hint="default"/>
+        <w:sz w:val="20"/>
+      </w:rPr>
+    </w:lvl>
+    <w:lvl w:ilvl="6" w:tentative="1">
+      <w:start w:val="1"/>
+      <w:numFmt w:val="bullet"/>
+      <w:lvlText w:val=""/>
+      <w:lvlJc w:val="left"/>
+      <w:pPr>
+        <w:tabs>
+          <w:tab w:val="num" w:pos="5040"/>
+        </w:tabs>
+        <w:ind w:left="5040" w:hanging="360"/>
+      </w:pPr>
+      <w:rPr>
+        <w:rFonts w:ascii="Wingdings" w:hAnsi="Wingdings" w:hint="default"/>
+        <w:sz w:val="20"/>
+      </w:rPr>
+    </w:lvl>
+    <w:lvl w:ilvl="7" w:tentative="1">
+      <w:start w:val="1"/>
+      <w:numFmt w:val="bullet"/>
+      <w:lvlText w:val=""/>
+      <w:lvlJc w:val="left"/>
+      <w:pPr>
+        <w:tabs>
+          <w:tab w:val="num" w:pos="5760"/>
+        </w:tabs>
+        <w:ind w:left="5760" w:hanging="360"/>
+      </w:pPr>
+      <w:rPr>
+        <w:rFonts w:ascii="Wingdings" w:hAnsi="Wingdings" w:hint="default"/>
+        <w:sz w:val="20"/>
+      </w:rPr>
+    </w:lvl>
+    <w:lvl w:ilvl="8" w:tentative="1">
+      <w:start w:val="1"/>
+      <w:numFmt w:val="bullet"/>
+      <w:lvlText w:val=""/>
+      <w:lvlJc w:val="left"/>
+      <w:pPr>
+        <w:tabs>
+          <w:tab w:val="num" w:pos="6480"/>
+        </w:tabs>
+        <w:ind w:left="6480" w:hanging="360"/>
+      </w:pPr>
+      <w:rPr>
+        <w:rFonts w:ascii="Wingdings" w:hAnsi="Wingdings" w:hint="default"/>
+        <w:sz w:val="20"/>
+      </w:rPr>
+    </w:lvl>
+  </w:abstractNum>
+  <w:abstractNum w:abstractNumId="7" w15:restartNumberingAfterBreak="0">
+    <w:nsid w:val="7F8A20CA"/>
+    <w:multiLevelType w:val="multilevel"/>
+    <w:tmpl w:val="1820D56A"/>
+    <w:lvl w:ilvl="0">
+      <w:start w:val="1"/>
+      <w:numFmt w:val="bullet"/>
+      <w:lvlText w:val=""/>
+      <w:lvlJc w:val="left"/>
+      <w:pPr>
+        <w:tabs>
+          <w:tab w:val="num" w:pos="720"/>
+        </w:tabs>
+        <w:ind w:left="720" w:hanging="360"/>
+      </w:pPr>
+      <w:rPr>
+        <w:rFonts w:ascii="Symbol" w:hAnsi="Symbol" w:hint="default"/>
+        <w:sz w:val="20"/>
+      </w:rPr>
+    </w:lvl>
+    <w:lvl w:ilvl="1" w:tentative="1">
+      <w:start w:val="1"/>
+      <w:numFmt w:val="bullet"/>
+      <w:lvlText w:val="o"/>
+      <w:lvlJc w:val="left"/>
+      <w:pPr>
+        <w:tabs>
+          <w:tab w:val="num" w:pos="1440"/>
+        </w:tabs>
+        <w:ind w:left="1440" w:hanging="360"/>
+      </w:pPr>
+      <w:rPr>
+        <w:rFonts w:ascii="Courier New" w:hAnsi="Courier New" w:hint="default"/>
+        <w:sz w:val="20"/>
+      </w:rPr>
+    </w:lvl>
+    <w:lvl w:ilvl="2" w:tentative="1">
+      <w:start w:val="1"/>
+      <w:numFmt w:val="bullet"/>
+      <w:lvlText w:val=""/>
+      <w:lvlJc w:val="left"/>
+      <w:pPr>
+        <w:tabs>
+          <w:tab w:val="num" w:pos="2160"/>
+        </w:tabs>
+        <w:ind w:left="2160" w:hanging="360"/>
+      </w:pPr>
+      <w:rPr>
+        <w:rFonts w:ascii="Wingdings" w:hAnsi="Wingdings" w:hint="default"/>
+        <w:sz w:val="20"/>
+      </w:rPr>
+    </w:lvl>
+    <w:lvl w:ilvl="3" w:tentative="1">
+      <w:start w:val="1"/>
+      <w:numFmt w:val="bullet"/>
+      <w:lvlText w:val=""/>
+      <w:lvlJc w:val="left"/>
+      <w:pPr>
+        <w:tabs>
+          <w:tab w:val="num" w:pos="2880"/>
+        </w:tabs>
+        <w:ind w:left="2880" w:hanging="360"/>
+      </w:pPr>
+      <w:rPr>
+        <w:rFonts w:ascii="Wingdings" w:hAnsi="Wingdings" w:hint="default"/>
+        <w:sz w:val="20"/>
+      </w:rPr>
+    </w:lvl>
+    <w:lvl w:ilvl="4" w:tentative="1">
+      <w:start w:val="1"/>
+      <w:numFmt w:val="bullet"/>
+      <w:lvlText w:val=""/>
+      <w:lvlJc w:val="left"/>
+      <w:pPr>
+        <w:tabs>
+          <w:tab w:val="num" w:pos="3600"/>
+        </w:tabs>
+        <w:ind w:left="3600" w:hanging="360"/>
+      </w:pPr>
+      <w:rPr>
+        <w:rFonts w:ascii="Wingdings" w:hAnsi="Wingdings" w:hint="default"/>
+        <w:sz w:val="20"/>
+      </w:rPr>
+    </w:lvl>
+    <w:lvl w:ilvl="5" w:tentative="1">
+      <w:start w:val="1"/>
+      <w:numFmt w:val="bullet"/>
+      <w:lvlText w:val=""/>
+      <w:lvlJc w:val="left"/>
+      <w:pPr>
+        <w:tabs>
+          <w:tab w:val="num" w:pos="4320"/>
+        </w:tabs>
+        <w:ind w:left="4320" w:hanging="360"/>
+      </w:pPr>
+      <w:rPr>
+        <w:rFonts w:ascii="Wingdings" w:hAnsi="Wingdings" w:hint="default"/>
+        <w:sz w:val="20"/>
+      </w:rPr>
+    </w:lvl>
+    <w:lvl w:ilvl="6" w:tentative="1">
+      <w:start w:val="1"/>
+      <w:numFmt w:val="bullet"/>
+      <w:lvlText w:val=""/>
+      <w:lvlJc w:val="left"/>
+      <w:pPr>
+        <w:tabs>
+          <w:tab w:val="num" w:pos="5040"/>
+        </w:tabs>
+        <w:ind w:left="5040" w:hanging="360"/>
+      </w:pPr>
+      <w:rPr>
+        <w:rFonts w:ascii="Wingdings" w:hAnsi="Wingdings" w:hint="default"/>
+        <w:sz w:val="20"/>
+      </w:rPr>
+    </w:lvl>
+    <w:lvl w:ilvl="7" w:tentative="1">
+      <w:start w:val="1"/>
+      <w:numFmt w:val="bullet"/>
+      <w:lvlText w:val=""/>
+      <w:lvlJc w:val="left"/>
+      <w:pPr>
+        <w:tabs>
+          <w:tab w:val="num" w:pos="5760"/>
+        </w:tabs>
+        <w:ind w:left="5760" w:hanging="360"/>
+      </w:pPr>
+      <w:rPr>
+        <w:rFonts w:ascii="Wingdings" w:hAnsi="Wingdings" w:hint="default"/>
+        <w:sz w:val="20"/>
+      </w:rPr>
+    </w:lvl>
+    <w:lvl w:ilvl="8" w:tentative="1">
+      <w:start w:val="1"/>
+      <w:numFmt w:val="bullet"/>
+      <w:lvlText w:val=""/>
+      <w:lvlJc w:val="left"/>
+      <w:pPr>
+        <w:tabs>
+          <w:tab w:val="num" w:pos="6480"/>
+        </w:tabs>
+        <w:ind w:left="6480" w:hanging="360"/>
+      </w:pPr>
+      <w:rPr>
+        <w:rFonts w:ascii="Wingdings" w:hAnsi="Wingdings" w:hint="default"/>
+        <w:sz w:val="20"/>
+      </w:rPr>
+    </w:lvl>
+  </w:abstractNum>
+  <w:num w:numId="1" w16cid:durableId="1674408469">
+    <w:abstractNumId w:val="2"/>
+  </w:num>
+  <w:num w:numId="2" w16cid:durableId="1954438263">
+    <w:abstractNumId w:val="7"/>
+  </w:num>
+  <w:num w:numId="3" w16cid:durableId="2023702548">
+    <w:abstractNumId w:val="1"/>
+  </w:num>
+  <w:num w:numId="4" w16cid:durableId="852501171">
+    <w:abstractNumId w:val="6"/>
+  </w:num>
+  <w:num w:numId="5" w16cid:durableId="527836619">
+    <w:abstractNumId w:val="0"/>
+  </w:num>
+  <w:num w:numId="6" w16cid:durableId="1860849189">
+    <w:abstractNumId w:val="4"/>
+  </w:num>
+  <w:num w:numId="7" w16cid:durableId="1408961239">
+    <w:abstractNumId w:val="5"/>
+  </w:num>
+  <w:num w:numId="8" w16cid:durableId="241524187">
+    <w:abstractNumId w:val="3"/>
+  </w:num>
+</w:numbering>
 </file>
 
 <file path=word/styles.xml><?xml version="1.0" encoding="utf-8"?>
@@ -847,6 +4406,7 @@
   <w:style w:type="character" w:default="1" w:styleId="DefaultParagraphFont">
     <w:name w:val="Default Paragraph Font"/>
     <w:uiPriority w:val="1"/>
+    <w:semiHidden/>
     <w:unhideWhenUsed/>
   </w:style>
   <w:style w:type="table" w:default="1" w:styleId="TableNormal">
@@ -1647,20 +5207,20 @@
 </file>
 
 <file path=customXml/item2.xml><?xml version="1.0" encoding="utf-8"?>
+<p:properties xmlns:p="http://schemas.microsoft.com/office/2006/metadata/properties" xmlns:xsi="http://www.w3.org/2001/XMLSchema-instance" xmlns:pc="http://schemas.microsoft.com/office/infopath/2007/PartnerControls">
+  <documentManagement>
+    <_activity xmlns="283d04f0-7969-40c5-8a0d-35e3f0158b08" xsi:nil="true"/>
+  </documentManagement>
+</p:properties>
+</file>
+
+<file path=customXml/item3.xml><?xml version="1.0" encoding="utf-8"?>
 <?mso-contentType ?>
 <FormTemplates xmlns="http://schemas.microsoft.com/sharepoint/v3/contenttype/forms">
   <Display>DocumentLibraryForm</Display>
   <Edit>DocumentLibraryForm</Edit>
   <New>DocumentLibraryForm</New>
 </FormTemplates>
-</file>
-
-<file path=customXml/item3.xml><?xml version="1.0" encoding="utf-8"?>
-<p:properties xmlns:p="http://schemas.microsoft.com/office/2006/metadata/properties" xmlns:xsi="http://www.w3.org/2001/XMLSchema-instance" xmlns:pc="http://schemas.microsoft.com/office/infopath/2007/PartnerControls">
-  <documentManagement>
-    <_activity xmlns="283d04f0-7969-40c5-8a0d-35e3f0158b08" xsi:nil="true"/>
-  </documentManagement>
-</p:properties>
 </file>
 
 <file path=customXml/itemProps1.xml><?xml version="1.0" encoding="utf-8"?>
@@ -1682,25 +5242,19 @@
 </file>
 
 <file path=customXml/itemProps2.xml><?xml version="1.0" encoding="utf-8"?>
+<ds:datastoreItem xmlns:ds="http://schemas.openxmlformats.org/officeDocument/2006/customXml" ds:itemID="{0280C798-9A2B-4274-BC4A-2C7EF5873EC3}">
+  <ds:schemaRefs>
+    <ds:schemaRef ds:uri="http://schemas.microsoft.com/office/2006/metadata/properties"/>
+    <ds:schemaRef ds:uri="http://schemas.microsoft.com/office/infopath/2007/PartnerControls"/>
+    <ds:schemaRef ds:uri="283d04f0-7969-40c5-8a0d-35e3f0158b08"/>
+  </ds:schemaRefs>
+</ds:datastoreItem>
+</file>
+
+<file path=customXml/itemProps3.xml><?xml version="1.0" encoding="utf-8"?>
 <ds:datastoreItem xmlns:ds="http://schemas.openxmlformats.org/officeDocument/2006/customXml" ds:itemID="{06AB0225-AB82-476B-860F-335FDF5B4DD3}">
   <ds:schemaRefs>
     <ds:schemaRef ds:uri="http://schemas.microsoft.com/sharepoint/v3/contenttype/forms"/>
   </ds:schemaRefs>
 </ds:datastoreItem>
-</file>
-
-<file path=customXml/itemProps3.xml><?xml version="1.0" encoding="utf-8"?>
-<ds:datastoreItem xmlns:ds="http://schemas.openxmlformats.org/officeDocument/2006/customXml" ds:itemID="{0280C798-9A2B-4274-BC4A-2C7EF5873EC3}">
-  <ds:schemaRefs>
-    <ds:schemaRef ds:uri="http://schemas.openxmlformats.org/package/2006/metadata/core-properties"/>
-    <ds:schemaRef ds:uri="http://schemas.microsoft.com/office/infopath/2007/PartnerControls"/>
-    <ds:schemaRef ds:uri="http://schemas.microsoft.com/office/2006/documentManagement/types"/>
-    <ds:schemaRef ds:uri="http://purl.org/dc/elements/1.1/"/>
-    <ds:schemaRef ds:uri="http://www.w3.org/XML/1998/namespace"/>
-    <ds:schemaRef ds:uri="http://schemas.microsoft.com/office/2006/metadata/properties"/>
-    <ds:schemaRef ds:uri="283d04f0-7969-40c5-8a0d-35e3f0158b08"/>
-    <ds:schemaRef ds:uri="http://purl.org/dc/dcmitype/"/>
-    <ds:schemaRef ds:uri="http://purl.org/dc/terms/"/>
-  </ds:schemaRefs>
-</ds:datastoreItem>
 </file>
</xml_diff>